<commit_message>
ajout en commentaire le test de verification de mail  TODO code à verrifier
</commit_message>
<xml_diff>
--- a/rapport_séance_de_TP_numéro_1_2_3.docx
+++ b/rapport_séance_de_TP_numéro_1_2_3.docx
@@ -1,17 +1,17 @@
 
 <file path=word/document.xml><?xml version="1.0" encoding="utf-8"?>
-<w:document xmlns:wpc="http://schemas.microsoft.com/office/word/2010/wordprocessingCanvas" xmlns:cx="http://schemas.microsoft.com/office/drawing/2014/chartex" xmlns:cx1="http://schemas.microsoft.com/office/drawing/2015/9/8/chartex" xmlns:cx2="http://schemas.microsoft.com/office/drawing/2015/10/21/chartex" xmlns:cx3="http://schemas.microsoft.com/office/drawing/2016/5/9/chartex" xmlns:cx4="http://schemas.microsoft.com/office/drawing/2016/5/10/chartex" xmlns:cx5="http://schemas.microsoft.com/office/drawing/2016/5/11/chartex" xmlns:cx6="http://schemas.microsoft.com/office/drawing/2016/5/12/chartex" xmlns:cx7="http://schemas.microsoft.com/office/drawing/2016/5/13/chartex" xmlns:cx8="http://schemas.microsoft.com/office/drawing/2016/5/14/chartex" xmlns:mc="http://schemas.openxmlformats.org/markup-compatibility/2006" xmlns:aink="http://schemas.microsoft.com/office/drawing/2016/ink" xmlns:am3d="http://schemas.microsoft.com/office/drawing/2017/model3d" xmlns:o="urn:schemas-microsoft-com:office:office" xmlns:r="http://schemas.openxmlformats.org/officeDocument/2006/relationships" xmlns:m="http://schemas.openxmlformats.org/officeDocument/2006/math" xmlns:v="urn:schemas-microsoft-com:vml" xmlns:wp14="http://schemas.microsoft.com/office/word/2010/wordprocessingDrawing" xmlns:wp="http://schemas.openxmlformats.org/drawingml/2006/wordprocessingDrawing" xmlns:w10="urn:schemas-microsoft-com:office:word" xmlns:w="http://schemas.openxmlformats.org/wordprocessingml/2006/main" xmlns:w14="http://schemas.microsoft.com/office/word/2010/wordml" xmlns:w15="http://schemas.microsoft.com/office/word/2012/wordml" xmlns:w16cid="http://schemas.microsoft.com/office/word/2016/wordml/cid" xmlns:w16se="http://schemas.microsoft.com/office/word/2015/wordml/symex" xmlns:wpg="http://schemas.microsoft.com/office/word/2010/wordprocessingGroup" xmlns:wpi="http://schemas.microsoft.com/office/word/2010/wordprocessingInk" xmlns:wne="http://schemas.microsoft.com/office/word/2006/wordml" xmlns:wps="http://schemas.microsoft.com/office/word/2010/wordprocessingShape" mc:Ignorable="w14 w15 w16se w16cid wp14">
+<w:document xmlns:o="urn:schemas-microsoft-com:office:office" xmlns:r="http://schemas.openxmlformats.org/officeDocument/2006/relationships" xmlns:v="urn:schemas-microsoft-com:vml" xmlns:w="http://schemas.openxmlformats.org/wordprocessingml/2006/main" xmlns:w10="urn:schemas-microsoft-com:office:word" xmlns:wp="http://schemas.openxmlformats.org/drawingml/2006/wordprocessingDrawing" xmlns:wps="http://schemas.microsoft.com/office/word/2010/wordprocessingShape" xmlns:wpg="http://schemas.microsoft.com/office/word/2010/wordprocessingGroup" xmlns:mc="http://schemas.openxmlformats.org/markup-compatibility/2006" xmlns:wp14="http://schemas.microsoft.com/office/word/2010/wordprocessingDrawing" xmlns:w14="http://schemas.microsoft.com/office/word/2010/wordml" mc:Ignorable="w14 wp14">
   <w:body>
     <w:p>
       <w:pPr>
+        <w:pStyle w:val="Normal"/>
         <w:jc w:val="both"/>
-      </w:pPr>
-      <w:r>
-        <w:rPr>
-          <w:noProof/>
-        </w:rPr>
+        <w:rPr/>
+      </w:pPr>
+      <w:r>
+        <w:rPr/>
         <w:drawing>
-          <wp:anchor distT="0" distB="0" distL="114300" distR="114300" simplePos="0" relativeHeight="3" behindDoc="0" locked="0" layoutInCell="1" allowOverlap="1">
+          <wp:anchor behindDoc="0" distT="0" distB="0" distL="114300" distR="114300" simplePos="0" locked="0" layoutInCell="1" allowOverlap="1" relativeHeight="3">
             <wp:simplePos x="0" y="0"/>
             <wp:positionH relativeFrom="column">
               <wp:posOffset>-304800</wp:posOffset>
@@ -22,7 +22,7 @@
             <wp:extent cx="1612900" cy="647700"/>
             <wp:effectExtent l="0" t="0" r="0" b="0"/>
             <wp:wrapNone/>
-            <wp:docPr id="1" name="image3.png"/>
+            <wp:docPr id="1" name="image3.png" descr=""/>
             <wp:cNvGraphicFramePr>
               <a:graphicFrameLocks xmlns:a="http://schemas.openxmlformats.org/drawingml/2006/main" noChangeAspect="1"/>
             </wp:cNvGraphicFramePr>
@@ -30,13 +30,13 @@
               <a:graphicData uri="http://schemas.openxmlformats.org/drawingml/2006/picture">
                 <pic:pic xmlns:pic="http://schemas.openxmlformats.org/drawingml/2006/picture">
                   <pic:nvPicPr>
-                    <pic:cNvPr id="1" name="image3.png"/>
+                    <pic:cNvPr id="1" name="image3.png" descr=""/>
                     <pic:cNvPicPr>
                       <a:picLocks noChangeAspect="1" noChangeArrowheads="1"/>
                     </pic:cNvPicPr>
                   </pic:nvPicPr>
                   <pic:blipFill>
-                    <a:blip r:embed="rId6"/>
+                    <a:blip r:embed="rId2"/>
                     <a:stretch>
                       <a:fillRect/>
                     </a:stretch>
@@ -55,13 +55,8 @@
             </a:graphic>
           </wp:anchor>
         </w:drawing>
-      </w:r>
-      <w:r>
-        <w:rPr>
-          <w:noProof/>
-        </w:rPr>
         <w:drawing>
-          <wp:anchor distT="0" distB="0" distL="114300" distR="114300" simplePos="0" relativeHeight="4" behindDoc="0" locked="0" layoutInCell="1" allowOverlap="1">
+          <wp:anchor behindDoc="0" distT="0" distB="0" distL="114300" distR="114300" simplePos="0" locked="0" layoutInCell="1" allowOverlap="1" relativeHeight="4">
             <wp:simplePos x="0" y="0"/>
             <wp:positionH relativeFrom="column">
               <wp:posOffset>4787900</wp:posOffset>
@@ -72,7 +67,7 @@
             <wp:extent cx="1384300" cy="469900"/>
             <wp:effectExtent l="0" t="0" r="0" b="0"/>
             <wp:wrapNone/>
-            <wp:docPr id="2" name="image1.png"/>
+            <wp:docPr id="2" name="image1.png" descr=""/>
             <wp:cNvGraphicFramePr>
               <a:graphicFrameLocks xmlns:a="http://schemas.openxmlformats.org/drawingml/2006/main" noChangeAspect="1"/>
             </wp:cNvGraphicFramePr>
@@ -80,13 +75,13 @@
               <a:graphicData uri="http://schemas.openxmlformats.org/drawingml/2006/picture">
                 <pic:pic xmlns:pic="http://schemas.openxmlformats.org/drawingml/2006/picture">
                   <pic:nvPicPr>
-                    <pic:cNvPr id="2" name="image1.png"/>
+                    <pic:cNvPr id="2" name="image1.png" descr=""/>
                     <pic:cNvPicPr>
                       <a:picLocks noChangeAspect="1" noChangeArrowheads="1"/>
                     </pic:cNvPicPr>
                   </pic:nvPicPr>
                   <pic:blipFill>
-                    <a:blip r:embed="rId7"/>
+                    <a:blip r:embed="rId3"/>
                     <a:stretch>
                       <a:fillRect/>
                     </a:stretch>
@@ -109,73 +104,110 @@
     </w:p>
     <w:p>
       <w:pPr>
-        <w:widowControl w:val="0"/>
-        <w:spacing w:line="240" w:lineRule="auto"/>
+        <w:pStyle w:val="Normal"/>
+        <w:widowControl w:val="false"/>
+        <w:spacing w:lineRule="auto" w:line="240"/>
         <w:jc w:val="both"/>
         <w:rPr>
-          <w:rFonts w:ascii="Times New Roman" w:eastAsia="Times New Roman" w:hAnsi="Times New Roman" w:cs="Times New Roman"/>
+          <w:rFonts w:ascii="Times New Roman" w:hAnsi="Times New Roman" w:eastAsia="Times New Roman" w:cs="Times New Roman"/>
           <w:color w:val="000000"/>
           <w:sz w:val="20"/>
           <w:szCs w:val="20"/>
         </w:rPr>
       </w:pPr>
-    </w:p>
-    <w:p>
-      <w:pPr>
-        <w:widowControl w:val="0"/>
-        <w:spacing w:line="240" w:lineRule="auto"/>
-        <w:jc w:val="both"/>
-        <w:rPr>
-          <w:rFonts w:ascii="Times New Roman" w:eastAsia="Times New Roman" w:hAnsi="Times New Roman" w:cs="Times New Roman"/>
+      <w:r>
+        <w:rPr>
+          <w:rFonts w:eastAsia="Times New Roman" w:cs="Times New Roman" w:ascii="Times New Roman" w:hAnsi="Times New Roman"/>
           <w:color w:val="000000"/>
           <w:sz w:val="20"/>
           <w:szCs w:val="20"/>
         </w:rPr>
-      </w:pPr>
-    </w:p>
-    <w:p>
-      <w:pPr>
-        <w:widowControl w:val="0"/>
-        <w:spacing w:line="240" w:lineRule="auto"/>
+      </w:r>
+    </w:p>
+    <w:p>
+      <w:pPr>
+        <w:pStyle w:val="Normal"/>
+        <w:widowControl w:val="false"/>
+        <w:spacing w:lineRule="auto" w:line="240"/>
         <w:jc w:val="both"/>
         <w:rPr>
-          <w:rFonts w:ascii="Times New Roman" w:eastAsia="Times New Roman" w:hAnsi="Times New Roman" w:cs="Times New Roman"/>
+          <w:rFonts w:ascii="Times New Roman" w:hAnsi="Times New Roman" w:eastAsia="Times New Roman" w:cs="Times New Roman"/>
           <w:color w:val="000000"/>
           <w:sz w:val="20"/>
           <w:szCs w:val="20"/>
         </w:rPr>
       </w:pPr>
-    </w:p>
-    <w:p>
-      <w:pPr>
-        <w:widowControl w:val="0"/>
-        <w:spacing w:line="240" w:lineRule="auto"/>
+      <w:r>
+        <w:rPr>
+          <w:rFonts w:eastAsia="Times New Roman" w:cs="Times New Roman" w:ascii="Times New Roman" w:hAnsi="Times New Roman"/>
+          <w:color w:val="000000"/>
+          <w:sz w:val="20"/>
+          <w:szCs w:val="20"/>
+        </w:rPr>
+      </w:r>
+    </w:p>
+    <w:p>
+      <w:pPr>
+        <w:pStyle w:val="Normal"/>
+        <w:widowControl w:val="false"/>
+        <w:spacing w:lineRule="auto" w:line="240"/>
         <w:jc w:val="both"/>
         <w:rPr>
-          <w:rFonts w:ascii="Times New Roman" w:eastAsia="Times New Roman" w:hAnsi="Times New Roman" w:cs="Times New Roman"/>
+          <w:rFonts w:ascii="Times New Roman" w:hAnsi="Times New Roman" w:eastAsia="Times New Roman" w:cs="Times New Roman"/>
+          <w:color w:val="000000"/>
+          <w:sz w:val="20"/>
+          <w:szCs w:val="20"/>
+        </w:rPr>
+      </w:pPr>
+      <w:r>
+        <w:rPr>
+          <w:rFonts w:eastAsia="Times New Roman" w:cs="Times New Roman" w:ascii="Times New Roman" w:hAnsi="Times New Roman"/>
+          <w:color w:val="000000"/>
+          <w:sz w:val="20"/>
+          <w:szCs w:val="20"/>
+        </w:rPr>
+      </w:r>
+    </w:p>
+    <w:p>
+      <w:pPr>
+        <w:pStyle w:val="Normal"/>
+        <w:widowControl w:val="false"/>
+        <w:spacing w:lineRule="auto" w:line="240"/>
+        <w:jc w:val="both"/>
+        <w:rPr>
+          <w:rFonts w:ascii="Times New Roman" w:hAnsi="Times New Roman" w:eastAsia="Times New Roman" w:cs="Times New Roman"/>
           <w:color w:val="000000"/>
           <w:sz w:val="14"/>
           <w:szCs w:val="14"/>
         </w:rPr>
       </w:pPr>
-    </w:p>
-    <w:p>
-      <w:pPr>
+      <w:r>
+        <w:rPr>
+          <w:rFonts w:eastAsia="Times New Roman" w:cs="Times New Roman" w:ascii="Times New Roman" w:hAnsi="Times New Roman"/>
+          <w:color w:val="000000"/>
+          <w:sz w:val="14"/>
+          <w:szCs w:val="14"/>
+        </w:rPr>
+      </w:r>
+    </w:p>
+    <w:p>
+      <w:pPr>
+        <w:pStyle w:val="Normal"/>
         <w:tabs>
-          <w:tab w:val="left" w:pos="4114"/>
-          <w:tab w:val="left" w:pos="7436"/>
+          <w:tab w:val="left" w:pos="4114" w:leader="none"/>
+          <w:tab w:val="left" w:pos="7436" w:leader="none"/>
         </w:tabs>
-        <w:ind w:left="957"/>
+        <w:ind w:left="957" w:hanging="0"/>
         <w:jc w:val="both"/>
         <w:rPr>
-          <w:rFonts w:ascii="Times New Roman" w:eastAsia="Times New Roman" w:hAnsi="Times New Roman" w:cs="Times New Roman"/>
+          <w:rFonts w:ascii="Times New Roman" w:hAnsi="Times New Roman" w:eastAsia="Times New Roman" w:cs="Times New Roman"/>
           <w:sz w:val="20"/>
           <w:szCs w:val="20"/>
         </w:rPr>
       </w:pPr>
       <w:r>
         <w:rPr>
-          <w:rFonts w:ascii="Times New Roman" w:eastAsia="Times New Roman" w:hAnsi="Times New Roman" w:cs="Times New Roman"/>
+          <w:rFonts w:eastAsia="Times New Roman" w:cs="Times New Roman" w:ascii="Times New Roman" w:hAnsi="Times New Roman"/>
           <w:sz w:val="33"/>
           <w:szCs w:val="33"/>
           <w:vertAlign w:val="superscript"/>
@@ -185,76 +217,122 @@
     </w:p>
     <w:p>
       <w:pPr>
-        <w:widowControl w:val="0"/>
-        <w:spacing w:line="240" w:lineRule="auto"/>
+        <w:pStyle w:val="Normal"/>
+        <w:widowControl w:val="false"/>
+        <w:spacing w:lineRule="auto" w:line="240"/>
         <w:jc w:val="both"/>
         <w:rPr>
-          <w:rFonts w:ascii="Times New Roman" w:eastAsia="Times New Roman" w:hAnsi="Times New Roman" w:cs="Times New Roman"/>
+          <w:rFonts w:ascii="Times New Roman" w:hAnsi="Times New Roman" w:eastAsia="Times New Roman" w:cs="Times New Roman"/>
           <w:color w:val="000000"/>
           <w:sz w:val="20"/>
           <w:szCs w:val="20"/>
         </w:rPr>
       </w:pPr>
-    </w:p>
-    <w:p>
-      <w:pPr>
-        <w:widowControl w:val="0"/>
-        <w:spacing w:line="240" w:lineRule="auto"/>
-        <w:jc w:val="both"/>
-        <w:rPr>
-          <w:rFonts w:ascii="Times New Roman" w:eastAsia="Times New Roman" w:hAnsi="Times New Roman" w:cs="Times New Roman"/>
+      <w:r>
+        <w:rPr>
+          <w:rFonts w:eastAsia="Times New Roman" w:cs="Times New Roman" w:ascii="Times New Roman" w:hAnsi="Times New Roman"/>
           <w:color w:val="000000"/>
           <w:sz w:val="20"/>
           <w:szCs w:val="20"/>
         </w:rPr>
-      </w:pPr>
-    </w:p>
-    <w:p>
-      <w:pPr>
-        <w:widowControl w:val="0"/>
-        <w:spacing w:line="240" w:lineRule="auto"/>
+      </w:r>
+    </w:p>
+    <w:p>
+      <w:pPr>
+        <w:pStyle w:val="Normal"/>
+        <w:widowControl w:val="false"/>
+        <w:spacing w:lineRule="auto" w:line="240"/>
         <w:jc w:val="both"/>
         <w:rPr>
-          <w:rFonts w:ascii="Times New Roman" w:eastAsia="Times New Roman" w:hAnsi="Times New Roman" w:cs="Times New Roman"/>
+          <w:rFonts w:ascii="Times New Roman" w:hAnsi="Times New Roman" w:eastAsia="Times New Roman" w:cs="Times New Roman"/>
           <w:color w:val="000000"/>
           <w:sz w:val="20"/>
           <w:szCs w:val="20"/>
         </w:rPr>
       </w:pPr>
-    </w:p>
-    <w:p>
-      <w:pPr>
-        <w:widowControl w:val="0"/>
-        <w:spacing w:line="240" w:lineRule="auto"/>
-        <w:jc w:val="both"/>
-        <w:rPr>
-          <w:rFonts w:ascii="Times New Roman" w:eastAsia="Times New Roman" w:hAnsi="Times New Roman" w:cs="Times New Roman"/>
+      <w:r>
+        <w:rPr>
+          <w:rFonts w:eastAsia="Times New Roman" w:cs="Times New Roman" w:ascii="Times New Roman" w:hAnsi="Times New Roman"/>
           <w:color w:val="000000"/>
           <w:sz w:val="20"/>
           <w:szCs w:val="20"/>
         </w:rPr>
-      </w:pPr>
-    </w:p>
-    <w:p>
-      <w:pPr>
-        <w:widowControl w:val="0"/>
-        <w:spacing w:line="240" w:lineRule="auto"/>
+      </w:r>
+    </w:p>
+    <w:p>
+      <w:pPr>
+        <w:pStyle w:val="Normal"/>
+        <w:widowControl w:val="false"/>
+        <w:spacing w:lineRule="auto" w:line="240"/>
         <w:jc w:val="both"/>
         <w:rPr>
-          <w:rFonts w:ascii="Times New Roman" w:eastAsia="Times New Roman" w:hAnsi="Times New Roman" w:cs="Times New Roman"/>
+          <w:rFonts w:ascii="Times New Roman" w:hAnsi="Times New Roman" w:eastAsia="Times New Roman" w:cs="Times New Roman"/>
           <w:color w:val="000000"/>
           <w:sz w:val="20"/>
           <w:szCs w:val="20"/>
         </w:rPr>
       </w:pPr>
-    </w:p>
-    <w:p>
-      <w:pPr>
-        <w:widowControl w:val="0"/>
-        <w:spacing w:line="240" w:lineRule="auto"/>
+      <w:r>
+        <w:rPr>
+          <w:rFonts w:eastAsia="Times New Roman" w:cs="Times New Roman" w:ascii="Times New Roman" w:hAnsi="Times New Roman"/>
+          <w:color w:val="000000"/>
+          <w:sz w:val="20"/>
+          <w:szCs w:val="20"/>
+        </w:rPr>
+      </w:r>
+    </w:p>
+    <w:p>
+      <w:pPr>
+        <w:pStyle w:val="Normal"/>
+        <w:widowControl w:val="false"/>
+        <w:spacing w:lineRule="auto" w:line="240"/>
+        <w:jc w:val="both"/>
+        <w:rPr>
+          <w:rFonts w:ascii="Times New Roman" w:hAnsi="Times New Roman" w:eastAsia="Times New Roman" w:cs="Times New Roman"/>
+          <w:color w:val="000000"/>
+          <w:sz w:val="20"/>
+          <w:szCs w:val="20"/>
+        </w:rPr>
+      </w:pPr>
+      <w:r>
+        <w:rPr>
+          <w:rFonts w:eastAsia="Times New Roman" w:cs="Times New Roman" w:ascii="Times New Roman" w:hAnsi="Times New Roman"/>
+          <w:color w:val="000000"/>
+          <w:sz w:val="20"/>
+          <w:szCs w:val="20"/>
+        </w:rPr>
+      </w:r>
+    </w:p>
+    <w:p>
+      <w:pPr>
+        <w:pStyle w:val="Normal"/>
+        <w:widowControl w:val="false"/>
+        <w:spacing w:lineRule="auto" w:line="240"/>
+        <w:jc w:val="both"/>
+        <w:rPr>
+          <w:rFonts w:ascii="Times New Roman" w:hAnsi="Times New Roman" w:eastAsia="Times New Roman" w:cs="Times New Roman"/>
+          <w:color w:val="000000"/>
+          <w:sz w:val="20"/>
+          <w:szCs w:val="20"/>
+        </w:rPr>
+      </w:pPr>
+      <w:r>
+        <w:rPr>
+          <w:rFonts w:eastAsia="Times New Roman" w:cs="Times New Roman" w:ascii="Times New Roman" w:hAnsi="Times New Roman"/>
+          <w:color w:val="000000"/>
+          <w:sz w:val="20"/>
+          <w:szCs w:val="20"/>
+        </w:rPr>
+      </w:r>
+    </w:p>
+    <w:p>
+      <w:pPr>
+        <w:pStyle w:val="Normal"/>
+        <w:widowControl w:val="false"/>
+        <w:spacing w:lineRule="auto" w:line="240"/>
         <w:jc w:val="center"/>
         <w:rPr>
-          <w:rFonts w:ascii="Times New Roman" w:eastAsia="Times New Roman" w:hAnsi="Times New Roman" w:cs="Times New Roman"/>
+          <w:rFonts w:ascii="Times New Roman" w:hAnsi="Times New Roman" w:eastAsia="Times New Roman" w:cs="Times New Roman"/>
           <w:color w:val="000000"/>
           <w:sz w:val="52"/>
           <w:szCs w:val="52"/>
@@ -263,7 +341,7 @@
       </w:pPr>
       <w:r>
         <w:rPr>
-          <w:rFonts w:ascii="Times New Roman" w:eastAsia="Times New Roman" w:hAnsi="Times New Roman" w:cs="Times New Roman"/>
+          <w:rFonts w:eastAsia="Times New Roman" w:cs="Times New Roman" w:ascii="Times New Roman" w:hAnsi="Times New Roman"/>
           <w:color w:val="000000"/>
           <w:sz w:val="52"/>
           <w:szCs w:val="52"/>
@@ -274,34 +352,53 @@
     </w:p>
     <w:p>
       <w:pPr>
-        <w:widowControl w:val="0"/>
-        <w:spacing w:line="240" w:lineRule="auto"/>
+        <w:pStyle w:val="Normal"/>
+        <w:widowControl w:val="false"/>
+        <w:spacing w:lineRule="auto" w:line="240"/>
         <w:jc w:val="both"/>
         <w:rPr>
-          <w:rFonts w:ascii="Times New Roman" w:eastAsia="Times New Roman" w:hAnsi="Times New Roman" w:cs="Times New Roman"/>
+          <w:rFonts w:ascii="Times New Roman" w:hAnsi="Times New Roman" w:eastAsia="Times New Roman" w:cs="Times New Roman"/>
           <w:color w:val="000000"/>
           <w:sz w:val="20"/>
           <w:szCs w:val="20"/>
         </w:rPr>
       </w:pPr>
-    </w:p>
-    <w:p>
-      <w:pPr>
-        <w:widowControl w:val="0"/>
-        <w:spacing w:before="8" w:line="240" w:lineRule="auto"/>
+      <w:r>
+        <w:rPr>
+          <w:rFonts w:eastAsia="Times New Roman" w:cs="Times New Roman" w:ascii="Times New Roman" w:hAnsi="Times New Roman"/>
+          <w:color w:val="000000"/>
+          <w:sz w:val="20"/>
+          <w:szCs w:val="20"/>
+        </w:rPr>
+      </w:r>
+    </w:p>
+    <w:p>
+      <w:pPr>
+        <w:pStyle w:val="Normal"/>
+        <w:widowControl w:val="false"/>
+        <w:spacing w:lineRule="auto" w:line="240" w:before="8" w:after="0"/>
         <w:jc w:val="both"/>
         <w:rPr>
-          <w:rFonts w:ascii="Times New Roman" w:eastAsia="Times New Roman" w:hAnsi="Times New Roman" w:cs="Times New Roman"/>
+          <w:rFonts w:ascii="Times New Roman" w:hAnsi="Times New Roman" w:eastAsia="Times New Roman" w:cs="Times New Roman"/>
           <w:color w:val="000000"/>
           <w:sz w:val="26"/>
           <w:szCs w:val="26"/>
         </w:rPr>
       </w:pPr>
-    </w:p>
-    <w:p>
-      <w:pPr>
-        <w:spacing w:before="123" w:line="374" w:lineRule="auto"/>
-        <w:ind w:right="2039"/>
+      <w:r>
+        <w:rPr>
+          <w:rFonts w:eastAsia="Times New Roman" w:cs="Times New Roman" w:ascii="Times New Roman" w:hAnsi="Times New Roman"/>
+          <w:color w:val="000000"/>
+          <w:sz w:val="26"/>
+          <w:szCs w:val="26"/>
+        </w:rPr>
+      </w:r>
+    </w:p>
+    <w:p>
+      <w:pPr>
+        <w:pStyle w:val="Normal"/>
+        <w:spacing w:lineRule="auto" w:line="374" w:before="123" w:after="0"/>
+        <w:ind w:right="2039" w:hanging="0"/>
         <w:jc w:val="both"/>
         <w:rPr>
           <w:sz w:val="40"/>
@@ -310,12 +407,11 @@
       </w:pPr>
       <w:r>
         <w:rPr>
-          <w:noProof/>
           <w:sz w:val="40"/>
           <w:szCs w:val="40"/>
         </w:rPr>
         <w:drawing>
-          <wp:anchor distT="0" distB="0" distL="114300" distR="114300" simplePos="0" relativeHeight="2" behindDoc="0" locked="0" layoutInCell="1" allowOverlap="1">
+          <wp:anchor behindDoc="0" distT="0" distB="0" distL="114300" distR="114300" simplePos="0" locked="0" layoutInCell="1" allowOverlap="1" relativeHeight="2">
             <wp:simplePos x="0" y="0"/>
             <wp:positionH relativeFrom="column">
               <wp:posOffset>0</wp:posOffset>
@@ -326,7 +422,7 @@
             <wp:extent cx="5733415" cy="2212975"/>
             <wp:effectExtent l="0" t="0" r="0" b="0"/>
             <wp:wrapNone/>
-            <wp:docPr id="3" name="image2.png"/>
+            <wp:docPr id="3" name="image2.png" descr=""/>
             <wp:cNvGraphicFramePr>
               <a:graphicFrameLocks xmlns:a="http://schemas.openxmlformats.org/drawingml/2006/main" noChangeAspect="1"/>
             </wp:cNvGraphicFramePr>
@@ -334,13 +430,13 @@
               <a:graphicData uri="http://schemas.openxmlformats.org/drawingml/2006/picture">
                 <pic:pic xmlns:pic="http://schemas.openxmlformats.org/drawingml/2006/picture">
                   <pic:nvPicPr>
-                    <pic:cNvPr id="3" name="image2.png"/>
+                    <pic:cNvPr id="3" name="image2.png" descr=""/>
                     <pic:cNvPicPr>
                       <a:picLocks noChangeAspect="1" noChangeArrowheads="1"/>
                     </pic:cNvPicPr>
                   </pic:nvPicPr>
                   <pic:blipFill>
-                    <a:blip r:embed="rId8"/>
+                    <a:blip r:embed="rId4"/>
                     <a:stretch>
                       <a:fillRect/>
                     </a:stretch>
@@ -361,37 +457,263 @@
         </w:drawing>
       </w:r>
     </w:p>
-    <w:p/>
-    <w:p/>
-    <w:p/>
-    <w:p/>
-    <w:p/>
-    <w:p/>
-    <w:p/>
-    <w:p/>
-    <w:p/>
-    <w:p/>
-    <w:p/>
-    <w:p/>
-    <w:p/>
-    <w:p/>
-    <w:p/>
-    <w:p/>
-    <w:p/>
-    <w:p/>
-    <w:p/>
-    <w:p/>
-    <w:p/>
-    <w:p/>
-    <w:p/>
-    <w:p/>
-    <w:p/>
-    <w:p/>
-    <w:p/>
-    <w:p/>
+    <w:p>
+      <w:pPr>
+        <w:pStyle w:val="Normal"/>
+        <w:rPr/>
+      </w:pPr>
+      <w:r>
+        <w:rPr/>
+      </w:r>
+    </w:p>
+    <w:p>
+      <w:pPr>
+        <w:pStyle w:val="Normal"/>
+        <w:rPr/>
+      </w:pPr>
+      <w:r>
+        <w:rPr/>
+      </w:r>
+    </w:p>
+    <w:p>
+      <w:pPr>
+        <w:pStyle w:val="Normal"/>
+        <w:rPr/>
+      </w:pPr>
+      <w:r>
+        <w:rPr/>
+      </w:r>
+    </w:p>
+    <w:p>
+      <w:pPr>
+        <w:pStyle w:val="Normal"/>
+        <w:rPr/>
+      </w:pPr>
+      <w:r>
+        <w:rPr/>
+      </w:r>
+    </w:p>
+    <w:p>
+      <w:pPr>
+        <w:pStyle w:val="Normal"/>
+        <w:rPr/>
+      </w:pPr>
+      <w:r>
+        <w:rPr/>
+      </w:r>
+    </w:p>
+    <w:p>
+      <w:pPr>
+        <w:pStyle w:val="Normal"/>
+        <w:rPr/>
+      </w:pPr>
+      <w:r>
+        <w:rPr/>
+      </w:r>
+    </w:p>
+    <w:p>
+      <w:pPr>
+        <w:pStyle w:val="Normal"/>
+        <w:rPr/>
+      </w:pPr>
+      <w:r>
+        <w:rPr/>
+      </w:r>
+    </w:p>
+    <w:p>
+      <w:pPr>
+        <w:pStyle w:val="Normal"/>
+        <w:rPr/>
+      </w:pPr>
+      <w:r>
+        <w:rPr/>
+      </w:r>
+    </w:p>
+    <w:p>
+      <w:pPr>
+        <w:pStyle w:val="Normal"/>
+        <w:rPr/>
+      </w:pPr>
+      <w:r>
+        <w:rPr/>
+      </w:r>
+    </w:p>
+    <w:p>
+      <w:pPr>
+        <w:pStyle w:val="Normal"/>
+        <w:rPr/>
+      </w:pPr>
+      <w:r>
+        <w:rPr/>
+      </w:r>
+    </w:p>
+    <w:p>
+      <w:pPr>
+        <w:pStyle w:val="Normal"/>
+        <w:rPr/>
+      </w:pPr>
+      <w:r>
+        <w:rPr/>
+      </w:r>
+    </w:p>
+    <w:p>
+      <w:pPr>
+        <w:pStyle w:val="Normal"/>
+        <w:rPr/>
+      </w:pPr>
+      <w:r>
+        <w:rPr/>
+      </w:r>
+    </w:p>
+    <w:p>
+      <w:pPr>
+        <w:pStyle w:val="Normal"/>
+        <w:rPr/>
+      </w:pPr>
+      <w:r>
+        <w:rPr/>
+      </w:r>
+    </w:p>
+    <w:p>
+      <w:pPr>
+        <w:pStyle w:val="Normal"/>
+        <w:rPr/>
+      </w:pPr>
+      <w:r>
+        <w:rPr/>
+      </w:r>
+    </w:p>
+    <w:p>
+      <w:pPr>
+        <w:pStyle w:val="Normal"/>
+        <w:rPr/>
+      </w:pPr>
+      <w:r>
+        <w:rPr/>
+      </w:r>
+    </w:p>
+    <w:p>
+      <w:pPr>
+        <w:pStyle w:val="Normal"/>
+        <w:rPr/>
+      </w:pPr>
+      <w:r>
+        <w:rPr/>
+      </w:r>
+    </w:p>
+    <w:p>
+      <w:pPr>
+        <w:pStyle w:val="Normal"/>
+        <w:rPr/>
+      </w:pPr>
+      <w:r>
+        <w:rPr/>
+      </w:r>
+    </w:p>
+    <w:p>
+      <w:pPr>
+        <w:pStyle w:val="Normal"/>
+        <w:rPr/>
+      </w:pPr>
+      <w:r>
+        <w:rPr/>
+      </w:r>
+    </w:p>
+    <w:p>
+      <w:pPr>
+        <w:pStyle w:val="Normal"/>
+        <w:rPr/>
+      </w:pPr>
+      <w:r>
+        <w:rPr/>
+      </w:r>
+    </w:p>
+    <w:p>
+      <w:pPr>
+        <w:pStyle w:val="Normal"/>
+        <w:rPr/>
+      </w:pPr>
+      <w:r>
+        <w:rPr/>
+      </w:r>
+    </w:p>
+    <w:p>
+      <w:pPr>
+        <w:pStyle w:val="Normal"/>
+        <w:rPr/>
+      </w:pPr>
+      <w:r>
+        <w:rPr/>
+      </w:r>
+    </w:p>
+    <w:p>
+      <w:pPr>
+        <w:pStyle w:val="Normal"/>
+        <w:rPr/>
+      </w:pPr>
+      <w:r>
+        <w:rPr/>
+      </w:r>
+    </w:p>
+    <w:p>
+      <w:pPr>
+        <w:pStyle w:val="Normal"/>
+        <w:rPr/>
+      </w:pPr>
+      <w:r>
+        <w:rPr/>
+      </w:r>
+    </w:p>
+    <w:p>
+      <w:pPr>
+        <w:pStyle w:val="Normal"/>
+        <w:rPr/>
+      </w:pPr>
+      <w:r>
+        <w:rPr/>
+      </w:r>
+    </w:p>
+    <w:p>
+      <w:pPr>
+        <w:pStyle w:val="Normal"/>
+        <w:rPr/>
+      </w:pPr>
+      <w:r>
+        <w:rPr/>
+      </w:r>
+    </w:p>
+    <w:p>
+      <w:pPr>
+        <w:pStyle w:val="Normal"/>
+        <w:rPr/>
+      </w:pPr>
+      <w:r>
+        <w:rPr/>
+      </w:r>
+    </w:p>
+    <w:p>
+      <w:pPr>
+        <w:pStyle w:val="Normal"/>
+        <w:rPr/>
+      </w:pPr>
+      <w:r>
+        <w:rPr/>
+      </w:r>
+    </w:p>
+    <w:p>
+      <w:pPr>
+        <w:pStyle w:val="Normal"/>
+        <w:rPr/>
+      </w:pPr>
+      <w:r>
+        <w:rPr/>
+      </w:r>
+    </w:p>
     <w:tbl>
       <w:tblPr>
         <w:tblW w:w="9019" w:type="dxa"/>
+        <w:jc w:val="left"/>
+        <w:tblInd w:w="0" w:type="dxa"/>
         <w:tblBorders>
           <w:top w:val="single" w:sz="4" w:space="0" w:color="000000"/>
           <w:left w:val="single" w:sz="4" w:space="0" w:color="000000"/>
@@ -400,28 +722,38 @@
           <w:insideH w:val="single" w:sz="4" w:space="0" w:color="000000"/>
           <w:insideV w:val="single" w:sz="4" w:space="0" w:color="000000"/>
         </w:tblBorders>
-        <w:tblLook w:val="0400" w:firstRow="0" w:lastRow="0" w:firstColumn="0" w:lastColumn="0" w:noHBand="0" w:noVBand="1"/>
+        <w:tblCellMar>
+          <w:top w:w="0" w:type="dxa"/>
+          <w:left w:w="108" w:type="dxa"/>
+          <w:bottom w:w="0" w:type="dxa"/>
+          <w:right w:w="108" w:type="dxa"/>
+        </w:tblCellMar>
+        <w:tblLook w:noVBand="1" w:val="0400" w:noHBand="0" w:lastColumn="0" w:firstColumn="0" w:lastRow="0" w:firstRow="0"/>
       </w:tblPr>
       <w:tblGrid>
         <w:gridCol w:w="4541"/>
-        <w:gridCol w:w="4478"/>
+        <w:gridCol w:w="4477"/>
       </w:tblGrid>
       <w:tr>
+        <w:trPr/>
         <w:tc>
           <w:tcPr>
-            <w:tcW w:w="4540" w:type="dxa"/>
+            <w:tcW w:w="4541" w:type="dxa"/>
             <w:tcBorders>
               <w:top w:val="single" w:sz="4" w:space="0" w:color="000000"/>
               <w:left w:val="single" w:sz="4" w:space="0" w:color="000000"/>
               <w:bottom w:val="single" w:sz="4" w:space="0" w:color="000000"/>
               <w:right w:val="single" w:sz="4" w:space="0" w:color="000000"/>
+              <w:insideH w:val="single" w:sz="4" w:space="0" w:color="000000"/>
+              <w:insideV w:val="single" w:sz="4" w:space="0" w:color="000000"/>
             </w:tcBorders>
-            <w:shd w:val="clear" w:color="auto" w:fill="auto"/>
+            <w:shd w:fill="auto" w:val="clear"/>
           </w:tcPr>
           <w:p>
             <w:pPr>
-              <w:widowControl w:val="0"/>
-              <w:spacing w:line="240" w:lineRule="auto"/>
+              <w:pStyle w:val="Normal"/>
+              <w:widowControl w:val="false"/>
+              <w:spacing w:lineRule="auto" w:line="240"/>
               <w:jc w:val="both"/>
               <w:rPr>
                 <w:color w:val="000000"/>
@@ -441,19 +773,22 @@
         </w:tc>
         <w:tc>
           <w:tcPr>
-            <w:tcW w:w="4478" w:type="dxa"/>
+            <w:tcW w:w="4477" w:type="dxa"/>
             <w:tcBorders>
               <w:top w:val="single" w:sz="4" w:space="0" w:color="000000"/>
               <w:left w:val="single" w:sz="4" w:space="0" w:color="000000"/>
               <w:bottom w:val="single" w:sz="4" w:space="0" w:color="000000"/>
               <w:right w:val="single" w:sz="4" w:space="0" w:color="000000"/>
+              <w:insideH w:val="single" w:sz="4" w:space="0" w:color="000000"/>
+              <w:insideV w:val="single" w:sz="4" w:space="0" w:color="000000"/>
             </w:tcBorders>
-            <w:shd w:val="clear" w:color="auto" w:fill="auto"/>
+            <w:shd w:fill="auto" w:val="clear"/>
           </w:tcPr>
           <w:p>
             <w:pPr>
-              <w:widowControl w:val="0"/>
-              <w:spacing w:line="240" w:lineRule="auto"/>
+              <w:pStyle w:val="Normal"/>
+              <w:widowControl w:val="false"/>
+              <w:spacing w:lineRule="auto" w:line="240"/>
               <w:jc w:val="both"/>
               <w:rPr>
                 <w:color w:val="000000"/>
@@ -473,21 +808,25 @@
         </w:tc>
       </w:tr>
       <w:tr>
+        <w:trPr/>
         <w:tc>
           <w:tcPr>
-            <w:tcW w:w="4540" w:type="dxa"/>
+            <w:tcW w:w="4541" w:type="dxa"/>
             <w:tcBorders>
               <w:top w:val="single" w:sz="4" w:space="0" w:color="000000"/>
               <w:left w:val="single" w:sz="4" w:space="0" w:color="000000"/>
               <w:bottom w:val="single" w:sz="4" w:space="0" w:color="000000"/>
               <w:right w:val="single" w:sz="4" w:space="0" w:color="000000"/>
+              <w:insideH w:val="single" w:sz="4" w:space="0" w:color="000000"/>
+              <w:insideV w:val="single" w:sz="4" w:space="0" w:color="000000"/>
             </w:tcBorders>
-            <w:shd w:val="clear" w:color="auto" w:fill="auto"/>
+            <w:shd w:fill="auto" w:val="clear"/>
           </w:tcPr>
           <w:p>
             <w:pPr>
-              <w:widowControl w:val="0"/>
-              <w:spacing w:line="240" w:lineRule="auto"/>
+              <w:pStyle w:val="Normal"/>
+              <w:widowControl w:val="false"/>
+              <w:spacing w:lineRule="auto" w:line="240"/>
               <w:jc w:val="both"/>
               <w:rPr>
                 <w:color w:val="000000"/>
@@ -495,41 +834,34 @@
                 <w:szCs w:val="36"/>
               </w:rPr>
             </w:pPr>
-            <w:proofErr w:type="spellStart"/>
             <w:r>
               <w:rPr>
                 <w:color w:val="000009"/>
                 <w:sz w:val="24"/>
                 <w:szCs w:val="24"/>
               </w:rPr>
-              <w:t>Wenbi</w:t>
-            </w:r>
-            <w:proofErr w:type="spellEnd"/>
-            <w:r>
-              <w:rPr>
-                <w:color w:val="000009"/>
-                <w:sz w:val="24"/>
-                <w:szCs w:val="24"/>
-              </w:rPr>
-              <w:t xml:space="preserve"> LIN</w:t>
+              <w:t>Wenbi LIN</w:t>
             </w:r>
           </w:p>
         </w:tc>
         <w:tc>
           <w:tcPr>
-            <w:tcW w:w="4478" w:type="dxa"/>
+            <w:tcW w:w="4477" w:type="dxa"/>
             <w:tcBorders>
               <w:top w:val="single" w:sz="4" w:space="0" w:color="000000"/>
               <w:left w:val="single" w:sz="4" w:space="0" w:color="000000"/>
               <w:bottom w:val="single" w:sz="4" w:space="0" w:color="000000"/>
               <w:right w:val="single" w:sz="4" w:space="0" w:color="000000"/>
+              <w:insideH w:val="single" w:sz="4" w:space="0" w:color="000000"/>
+              <w:insideV w:val="single" w:sz="4" w:space="0" w:color="000000"/>
             </w:tcBorders>
-            <w:shd w:val="clear" w:color="auto" w:fill="auto"/>
+            <w:shd w:fill="auto" w:val="clear"/>
           </w:tcPr>
           <w:p>
             <w:pPr>
-              <w:widowControl w:val="0"/>
-              <w:spacing w:line="240" w:lineRule="auto"/>
+              <w:pStyle w:val="Normal"/>
+              <w:widowControl w:val="false"/>
+              <w:spacing w:lineRule="auto" w:line="240"/>
               <w:jc w:val="both"/>
               <w:rPr>
                 <w:color w:val="000000"/>
@@ -549,21 +881,25 @@
         </w:tc>
       </w:tr>
       <w:tr>
+        <w:trPr/>
         <w:tc>
           <w:tcPr>
-            <w:tcW w:w="4540" w:type="dxa"/>
+            <w:tcW w:w="4541" w:type="dxa"/>
             <w:tcBorders>
               <w:top w:val="single" w:sz="4" w:space="0" w:color="000000"/>
               <w:left w:val="single" w:sz="4" w:space="0" w:color="000000"/>
               <w:bottom w:val="single" w:sz="4" w:space="0" w:color="000000"/>
               <w:right w:val="single" w:sz="4" w:space="0" w:color="000000"/>
+              <w:insideH w:val="single" w:sz="4" w:space="0" w:color="000000"/>
+              <w:insideV w:val="single" w:sz="4" w:space="0" w:color="000000"/>
             </w:tcBorders>
-            <w:shd w:val="clear" w:color="auto" w:fill="auto"/>
+            <w:shd w:fill="auto" w:val="clear"/>
           </w:tcPr>
           <w:p>
             <w:pPr>
-              <w:widowControl w:val="0"/>
-              <w:spacing w:line="240" w:lineRule="auto"/>
+              <w:pStyle w:val="Normal"/>
+              <w:widowControl w:val="false"/>
+              <w:spacing w:lineRule="auto" w:line="240"/>
               <w:jc w:val="both"/>
               <w:rPr>
                 <w:color w:val="000000"/>
@@ -583,19 +919,22 @@
         </w:tc>
         <w:tc>
           <w:tcPr>
-            <w:tcW w:w="4478" w:type="dxa"/>
+            <w:tcW w:w="4477" w:type="dxa"/>
             <w:tcBorders>
               <w:top w:val="single" w:sz="4" w:space="0" w:color="000000"/>
               <w:left w:val="single" w:sz="4" w:space="0" w:color="000000"/>
               <w:bottom w:val="single" w:sz="4" w:space="0" w:color="000000"/>
               <w:right w:val="single" w:sz="4" w:space="0" w:color="000000"/>
+              <w:insideH w:val="single" w:sz="4" w:space="0" w:color="000000"/>
+              <w:insideV w:val="single" w:sz="4" w:space="0" w:color="000000"/>
             </w:tcBorders>
-            <w:shd w:val="clear" w:color="auto" w:fill="auto"/>
+            <w:shd w:fill="auto" w:val="clear"/>
           </w:tcPr>
           <w:p>
             <w:pPr>
-              <w:widowControl w:val="0"/>
-              <w:spacing w:line="240" w:lineRule="auto"/>
+              <w:pStyle w:val="Normal"/>
+              <w:widowControl w:val="false"/>
+              <w:spacing w:lineRule="auto" w:line="240"/>
               <w:jc w:val="both"/>
               <w:rPr>
                 <w:color w:val="000000"/>
@@ -603,32 +942,32 @@
                 <w:szCs w:val="36"/>
               </w:rPr>
             </w:pPr>
-            <w:proofErr w:type="spellStart"/>
             <w:r>
               <w:rPr>
                 <w:color w:val="000000"/>
                 <w:sz w:val="24"/>
                 <w:szCs w:val="24"/>
               </w:rPr>
-              <w:t>Nawfaz</w:t>
-            </w:r>
-            <w:proofErr w:type="spellEnd"/>
-            <w:r>
-              <w:rPr>
-                <w:color w:val="000000"/>
-                <w:sz w:val="24"/>
-                <w:szCs w:val="24"/>
-              </w:rPr>
-              <w:t xml:space="preserve"> JAUFURALLY</w:t>
+              <w:t>Nawfaz JAUFURALLY</w:t>
             </w:r>
           </w:p>
         </w:tc>
       </w:tr>
     </w:tbl>
-    <w:p/>
-    <w:p>
-      <w:pPr>
-        <w:spacing w:before="240" w:after="240" w:line="240" w:lineRule="auto"/>
+    <w:p>
+      <w:pPr>
+        <w:pStyle w:val="Normal"/>
+        <w:rPr/>
+      </w:pPr>
+      <w:r>
+        <w:rPr/>
+      </w:r>
+    </w:p>
+    <w:p>
+      <w:pPr>
+        <w:pStyle w:val="Normal"/>
+        <w:spacing w:lineRule="auto" w:line="240" w:before="240" w:after="240"/>
+        <w:rPr/>
       </w:pPr>
       <w:r>
         <w:rPr>
@@ -637,24 +976,29 @@
           <w:szCs w:val="32"/>
           <w:u w:val="single"/>
         </w:rPr>
-        <w:lastRenderedPageBreak/>
         <w:t>CONTEXTE</w:t>
       </w:r>
       <w:r>
+        <w:rPr/>
         <w:t> :</w:t>
       </w:r>
     </w:p>
     <w:p>
       <w:pPr>
-        <w:spacing w:before="240" w:after="240" w:line="240" w:lineRule="auto"/>
-      </w:pPr>
-      <w:r>
+        <w:pStyle w:val="Normal"/>
+        <w:spacing w:lineRule="auto" w:line="240" w:before="240" w:after="240"/>
+        <w:rPr/>
+      </w:pPr>
+      <w:r>
+        <w:rPr/>
         <w:t>Comme il a été dit dans le cahier des charges. Le but de notre projet est de réaliser une application capable d’organiser facilement des évènements de sport, rassembler des amis pour prévoir des matchs de tout type de sport.</w:t>
       </w:r>
     </w:p>
     <w:p>
       <w:pPr>
-        <w:spacing w:before="240" w:after="240" w:line="240" w:lineRule="auto"/>
+        <w:pStyle w:val="Normal"/>
+        <w:spacing w:lineRule="auto" w:line="240" w:before="240" w:after="240"/>
+        <w:rPr/>
       </w:pPr>
       <w:bookmarkStart w:id="0" w:name="__DdeLink__58_1391847743"/>
       <w:r>
@@ -667,20 +1011,21 @@
     </w:p>
     <w:p>
       <w:pPr>
-        <w:spacing w:before="240" w:after="240" w:line="240" w:lineRule="auto"/>
-      </w:pPr>
-      <w:r>
+        <w:pStyle w:val="Normal"/>
+        <w:spacing w:lineRule="auto" w:line="240" w:before="240" w:after="240"/>
+        <w:rPr/>
+      </w:pPr>
+      <w:r>
+        <w:rPr/>
         <w:t xml:space="preserve">Lors de la première séance de TP, il a fallu réfléchir sur la manière de procéder et de comment on allait découper les taches : </w:t>
       </w:r>
       <w:r>
-        <w:rPr>
-          <w:noProof/>
-        </w:rPr>
+        <w:rPr/>
         <w:drawing>
           <wp:inline distT="0" distB="0" distL="0" distR="0">
             <wp:extent cx="5733415" cy="3081020"/>
             <wp:effectExtent l="0" t="0" r="0" b="0"/>
-            <wp:docPr id="4" name="image4.png"/>
+            <wp:docPr id="4" name="image4.png" descr=""/>
             <wp:cNvGraphicFramePr>
               <a:graphicFrameLocks xmlns:a="http://schemas.openxmlformats.org/drawingml/2006/main" noChangeAspect="1"/>
             </wp:cNvGraphicFramePr>
@@ -688,13 +1033,13 @@
               <a:graphicData uri="http://schemas.openxmlformats.org/drawingml/2006/picture">
                 <pic:pic xmlns:pic="http://schemas.openxmlformats.org/drawingml/2006/picture">
                   <pic:nvPicPr>
-                    <pic:cNvPr id="4" name="image4.png"/>
+                    <pic:cNvPr id="4" name="image4.png" descr=""/>
                     <pic:cNvPicPr>
                       <a:picLocks noChangeAspect="1" noChangeArrowheads="1"/>
                     </pic:cNvPicPr>
                   </pic:nvPicPr>
                   <pic:blipFill>
-                    <a:blip r:embed="rId9"/>
+                    <a:blip r:embed="rId5"/>
                     <a:stretch>
                       <a:fillRect/>
                     </a:stretch>
@@ -717,9 +1062,11 @@
     </w:p>
     <w:p>
       <w:pPr>
-        <w:spacing w:before="240" w:after="240" w:line="240" w:lineRule="auto"/>
+        <w:pStyle w:val="Normal"/>
+        <w:spacing w:lineRule="auto" w:line="240" w:before="240" w:after="240"/>
         <w:jc w:val="center"/>
         <w:rPr>
+          <w:b/>
           <w:b/>
           <w:u w:val="single"/>
         </w:rPr>
@@ -734,15 +1081,20 @@
     </w:p>
     <w:p>
       <w:pPr>
-        <w:spacing w:before="240" w:after="240" w:line="240" w:lineRule="auto"/>
-      </w:pPr>
-      <w:r>
+        <w:pStyle w:val="Normal"/>
+        <w:spacing w:lineRule="auto" w:line="240" w:before="240" w:after="240"/>
+        <w:rPr/>
+      </w:pPr>
+      <w:r>
+        <w:rPr/>
         <w:t xml:space="preserve">Toujours durant cette première séance, mon équipe et moi-même avons identifié les acteurs ainsi que les différents cas d’utilisations pour différents scénarios afin d’établir un diagramme d’utilisation. </w:t>
       </w:r>
     </w:p>
     <w:p>
       <w:pPr>
-        <w:spacing w:before="240" w:after="240" w:line="240" w:lineRule="auto"/>
+        <w:pStyle w:val="Normal"/>
+        <w:spacing w:lineRule="auto" w:line="240" w:before="240" w:after="240"/>
+        <w:rPr/>
       </w:pPr>
       <w:r>
         <w:rPr>
@@ -753,15 +1105,19 @@
     </w:p>
     <w:p>
       <w:pPr>
-        <w:spacing w:before="240" w:after="240" w:line="240" w:lineRule="auto"/>
-      </w:pPr>
-      <w:r>
+        <w:pStyle w:val="Normal"/>
+        <w:spacing w:lineRule="auto" w:line="240" w:before="240" w:after="240"/>
+        <w:rPr/>
+      </w:pPr>
+      <w:r>
+        <w:rPr/>
         <w:t>Lors de la séance de TP numéro 2, nous avons commencé à travailler en binôme.</w:t>
       </w:r>
     </w:p>
     <w:p>
       <w:pPr>
-        <w:spacing w:before="240" w:after="240" w:line="240" w:lineRule="auto"/>
+        <w:pStyle w:val="Normal"/>
+        <w:spacing w:lineRule="auto" w:line="240" w:before="240" w:after="240"/>
         <w:rPr>
           <w:u w:val="single"/>
         </w:rPr>
@@ -770,556 +1126,504 @@
         <w:rPr>
           <w:u w:val="single"/>
         </w:rPr>
-        <w:t>Issa</w:t>
-      </w:r>
-      <w:r>
+        <w:t>Issa :</w:t>
+      </w:r>
+    </w:p>
+    <w:p>
+      <w:pPr>
+        <w:pStyle w:val="Normal"/>
+        <w:spacing w:lineRule="auto" w:line="240" w:before="240" w:after="240"/>
         <w:rPr>
           <w:u w:val="single"/>
         </w:rPr>
-        <w:t> :</w:t>
-      </w:r>
-    </w:p>
-    <w:p>
-      <w:pPr>
-        <w:spacing w:before="240" w:after="240" w:line="240" w:lineRule="auto"/>
+      </w:pPr>
+      <w:r>
+        <w:rPr/>
+        <w:t>2</w:t>
+      </w:r>
+      <w:r>
+        <w:rPr>
+          <w:vertAlign w:val="superscript"/>
+        </w:rPr>
+        <w:t>ème</w:t>
+      </w:r>
+      <w:r>
+        <w:rPr/>
+        <w:t xml:space="preserve"> semaine [01/12 – 06/12] </w:t>
+      </w:r>
+    </w:p>
+    <w:p>
+      <w:pPr>
+        <w:pStyle w:val="Normal"/>
+        <w:rPr/>
+      </w:pPr>
+      <w:r>
+        <w:rPr/>
+        <w:t>- Installation Android studio</w:t>
+      </w:r>
+    </w:p>
+    <w:p>
+      <w:pPr>
+        <w:pStyle w:val="Normal"/>
+        <w:rPr/>
+      </w:pPr>
+      <w:r>
+        <w:rPr/>
+        <w:t xml:space="preserve">- Initiation d’Android Studio avec Nawfaz </w:t>
+      </w:r>
+    </w:p>
+    <w:p>
+      <w:pPr>
+        <w:pStyle w:val="Normal"/>
+        <w:rPr/>
+      </w:pPr>
+      <w:r>
+        <w:rPr/>
+        <w:t>- Diagramme d’activité avec Hakim</w:t>
+      </w:r>
+    </w:p>
+    <w:p>
+      <w:pPr>
+        <w:pStyle w:val="Normal"/>
+        <w:rPr/>
+      </w:pPr>
+      <w:r>
+        <w:rPr/>
+        <w:t>- Installation de l’IDE IntelliJ IDEA</w:t>
+      </w:r>
+    </w:p>
+    <w:p>
+      <w:pPr>
+        <w:pStyle w:val="Normal"/>
+        <w:rPr/>
+      </w:pPr>
+      <w:r>
+        <w:rPr/>
+        <w:t>- Installation de Mysql et gestion de bases</w:t>
+      </w:r>
+    </w:p>
+    <w:p>
+      <w:pPr>
+        <w:pStyle w:val="Normal"/>
+        <w:spacing w:lineRule="auto" w:line="240" w:before="240" w:after="240"/>
         <w:rPr>
           <w:u w:val="single"/>
         </w:rPr>
       </w:pPr>
       <w:r>
-        <w:t>2</w:t>
+        <w:rPr>
+          <w:u w:val="single"/>
+        </w:rPr>
+        <w:t xml:space="preserve">Hakim : </w:t>
+      </w:r>
+    </w:p>
+    <w:p>
+      <w:pPr>
+        <w:pStyle w:val="Normal"/>
+        <w:spacing w:lineRule="auto" w:line="240" w:before="240" w:after="240"/>
+        <w:rPr/>
+      </w:pPr>
+      <w:r>
+        <w:rPr>
+          <w:u w:val="single"/>
+        </w:rPr>
+        <w:t>Binôme Souad-</w:t>
+      </w:r>
+      <w:bookmarkStart w:id="1" w:name="__DdeLink__137_2958276869"/>
+      <w:r>
+        <w:rPr>
+          <w:u w:val="single"/>
+        </w:rPr>
+        <w:t>Yahia</w:t>
+      </w:r>
+      <w:bookmarkEnd w:id="1"/>
+      <w:r>
+        <w:rPr>
+          <w:u w:val="single"/>
+        </w:rPr>
+        <w:t xml:space="preserve"> :</w:t>
+      </w:r>
+    </w:p>
+    <w:p>
+      <w:pPr>
+        <w:pStyle w:val="Normal"/>
+        <w:rPr/>
+      </w:pPr>
+      <w:r>
+        <w:rPr/>
+        <w:t>1</w:t>
       </w:r>
       <w:r>
         <w:rPr>
           <w:vertAlign w:val="superscript"/>
         </w:rPr>
-        <w:t>ème</w:t>
-      </w:r>
-      <w:r>
-        <w:t xml:space="preserve"> semaine [01/12 – 06/12] </w:t>
-      </w:r>
-    </w:p>
-    <w:p>
-      <w:r>
-        <w:t xml:space="preserve">- </w:t>
-      </w:r>
-      <w:r>
-        <w:t xml:space="preserve">Installation </w:t>
-      </w:r>
-      <w:r>
-        <w:t>Android studio</w:t>
-      </w:r>
-    </w:p>
-    <w:p>
-      <w:r>
-        <w:t xml:space="preserve">- Initiation d’Android Studio avec </w:t>
-      </w:r>
-      <w:proofErr w:type="spellStart"/>
-      <w:r>
-        <w:t>Nawfaz</w:t>
-      </w:r>
-      <w:proofErr w:type="spellEnd"/>
-      <w:r>
+        <w:t>ère</w:t>
+      </w:r>
+      <w:r>
+        <w:rPr/>
+        <w:t xml:space="preserve"> semaine du projet [24/11 - 30/11] :</w:t>
+      </w:r>
+    </w:p>
+    <w:p>
+      <w:pPr>
+        <w:pStyle w:val="Normal"/>
+        <w:rPr/>
+      </w:pPr>
+      <w:r>
+        <w:rPr/>
+        <w:t>- Création et ajout des membres de l’équipe dans github</w:t>
+      </w:r>
+    </w:p>
+    <w:p>
+      <w:pPr>
+        <w:pStyle w:val="Normal"/>
+        <w:rPr/>
+      </w:pPr>
+      <w:r>
+        <w:rPr/>
+        <w:t>- Configuration du serveur web apache</w:t>
+      </w:r>
+    </w:p>
+    <w:p>
+      <w:pPr>
+        <w:pStyle w:val="Normal"/>
+        <w:rPr/>
+      </w:pPr>
+      <w:r>
+        <w:rPr/>
+        <w:t>- initiation sur Android studio</w:t>
+      </w:r>
+    </w:p>
+    <w:p>
+      <w:pPr>
+        <w:pStyle w:val="Normal"/>
+        <w:rPr/>
+      </w:pPr>
+      <w:r>
+        <w:rPr/>
+        <w:t>- Diagramme de Séquence</w:t>
+      </w:r>
+    </w:p>
+    <w:p>
+      <w:pPr>
+        <w:pStyle w:val="Normal"/>
+        <w:rPr/>
+      </w:pPr>
+      <w:r>
+        <w:rPr/>
+      </w:r>
+    </w:p>
+    <w:p>
+      <w:pPr>
+        <w:pStyle w:val="Normal"/>
+        <w:rPr/>
+      </w:pPr>
+      <w:r>
+        <w:rPr/>
+        <w:t>2eme semaine [01/12 – 06/12] :</w:t>
+      </w:r>
+    </w:p>
+    <w:p>
+      <w:pPr>
+        <w:pStyle w:val="Normal"/>
+        <w:rPr/>
+      </w:pPr>
+      <w:r>
+        <w:rPr/>
+        <w:t>- Mise en place du serveur web en interne</w:t>
+      </w:r>
+    </w:p>
+    <w:p>
+      <w:pPr>
+        <w:pStyle w:val="Normal"/>
+        <w:rPr/>
+      </w:pPr>
+      <w:r>
+        <w:rPr/>
+        <w:t>- Installation et configuration de la base de données</w:t>
+      </w:r>
+    </w:p>
+    <w:p>
+      <w:pPr>
+        <w:pStyle w:val="Normal"/>
+        <w:rPr/>
+      </w:pPr>
+      <w:r>
+        <w:rPr/>
+        <w:t>- Externalisation du serveur web et migration de la base de données MySQL</w:t>
+      </w:r>
+    </w:p>
+    <w:p>
+      <w:pPr>
+        <w:pStyle w:val="Normal"/>
+        <w:rPr/>
+      </w:pPr>
+      <w:r>
+        <w:rPr/>
+        <w:t>- Création de la page d’entrée de l’application Android MySport</w:t>
+      </w:r>
+    </w:p>
+    <w:p>
+      <w:pPr>
+        <w:pStyle w:val="Normal"/>
+        <w:rPr/>
+      </w:pPr>
+      <w:r>
+        <w:rPr/>
+        <w:t>- mise en place d’une 1</w:t>
+      </w:r>
+      <w:r>
+        <w:rPr>
+          <w:vertAlign w:val="superscript"/>
+        </w:rPr>
+        <w:t xml:space="preserve">ère </w:t>
+      </w:r>
+      <w:r>
+        <w:rPr/>
+        <w:t>version d’architecture de base de données</w:t>
+      </w:r>
+    </w:p>
+    <w:p>
+      <w:pPr>
+        <w:pStyle w:val="Normal"/>
+        <w:rPr/>
+      </w:pPr>
+      <w:r>
+        <w:rPr/>
+        <w:t>- Création de l’interface de l’application</w:t>
+      </w:r>
+    </w:p>
+    <w:p>
+      <w:pPr>
+        <w:pStyle w:val="Normal"/>
+        <w:rPr>
+          <w:u w:val="single"/>
+        </w:rPr>
+      </w:pPr>
+      <w:r>
+        <w:rPr>
+          <w:u w:val="single"/>
+        </w:rPr>
+      </w:r>
+    </w:p>
+    <w:p>
+      <w:pPr>
+        <w:pStyle w:val="Normal"/>
+        <w:spacing w:lineRule="auto" w:line="240" w:before="240" w:after="240"/>
+        <w:rPr>
+          <w:u w:val="single"/>
+        </w:rPr>
+      </w:pPr>
+      <w:r>
+        <w:rPr>
+          <w:u w:val="single"/>
+        </w:rPr>
+      </w:r>
+    </w:p>
+    <w:p>
+      <w:pPr>
+        <w:pStyle w:val="Normal"/>
+        <w:spacing w:lineRule="auto" w:line="240" w:before="240" w:after="240"/>
+        <w:rPr/>
+      </w:pPr>
+      <w:bookmarkStart w:id="2" w:name="_gjdgxs"/>
+      <w:bookmarkEnd w:id="2"/>
+      <w:r>
+        <w:rPr>
+          <w:u w:val="single"/>
+        </w:rPr>
+        <w:t xml:space="preserve">Wenbi : </w:t>
+      </w:r>
+      <w:r>
+        <w:rPr/>
         <w:t xml:space="preserve"> </w:t>
       </w:r>
     </w:p>
     <w:p>
-      <w:r>
-        <w:t>- Diagramme d’activité avec Hakim</w:t>
-      </w:r>
-    </w:p>
-    <w:p>
-      <w:r>
-        <w:t>- Installa</w:t>
-      </w:r>
-      <w:r>
-        <w:t xml:space="preserve">tion de l’IDE </w:t>
-      </w:r>
-      <w:proofErr w:type="spellStart"/>
-      <w:r>
-        <w:t>IntelliJ</w:t>
-      </w:r>
-      <w:proofErr w:type="spellEnd"/>
-      <w:r>
-        <w:t xml:space="preserve"> IDEA</w:t>
-      </w:r>
-    </w:p>
-    <w:p>
-      <w:r>
-        <w:t>- In</w:t>
-      </w:r>
-      <w:r>
-        <w:t xml:space="preserve">stallation de </w:t>
-      </w:r>
-      <w:proofErr w:type="spellStart"/>
-      <w:r>
-        <w:t>Mysql</w:t>
-      </w:r>
-      <w:proofErr w:type="spellEnd"/>
-      <w:r>
-        <w:t xml:space="preserve"> et gestion de bases</w:t>
-      </w:r>
-    </w:p>
-    <w:p>
-      <w:pPr>
-        <w:spacing w:before="240" w:after="240" w:line="240" w:lineRule="auto"/>
+      <w:pPr>
+        <w:pStyle w:val="Normal"/>
+        <w:spacing w:lineRule="auto" w:line="240" w:before="240" w:after="240"/>
+        <w:rPr/>
+      </w:pPr>
+      <w:r>
+        <w:rPr/>
+        <w:t xml:space="preserve">-Créer le projet public sur github, avec Hakim, nous avons clone le projet de github mais nous n’arrivons pas push sur le serveur distant (en passant par ssh et http). </w:t>
+      </w:r>
+    </w:p>
+    <w:p>
+      <w:pPr>
+        <w:pStyle w:val="Normal"/>
+        <w:spacing w:lineRule="auto" w:line="240" w:before="240" w:after="240"/>
+        <w:rPr/>
+      </w:pPr>
+      <w:r>
+        <w:rPr/>
+        <w:t>-Install</w:t>
+      </w:r>
+      <w:r>
+        <w:rPr/>
+        <w:t xml:space="preserve">er </w:t>
+      </w:r>
+      <w:r>
+        <w:rPr/>
+        <w:t>MySQL sur pc et apachephp</w:t>
+      </w:r>
+    </w:p>
+    <w:p>
+      <w:pPr>
+        <w:pStyle w:val="Normal"/>
+        <w:spacing w:lineRule="auto" w:line="240" w:before="240" w:after="240"/>
+        <w:rPr/>
+      </w:pPr>
+      <w:r>
+        <w:rPr/>
+        <w:t>- test : on partagea la connexion en wifi, on arrive à accéder sur la page web à partir de téléphone</w:t>
+      </w:r>
+    </w:p>
+    <w:p>
+      <w:pPr>
+        <w:pStyle w:val="Normal"/>
+        <w:spacing w:lineRule="auto" w:line="240" w:before="240" w:after="240"/>
+        <w:rPr/>
+      </w:pPr>
+      <w:r>
+        <w:rPr/>
+        <w:t>- Diagramme de classe, Diagramme de cas d’utilisation</w:t>
+      </w:r>
+    </w:p>
+    <w:p>
+      <w:pPr>
+        <w:pStyle w:val="Normal"/>
+        <w:pBdr>
+          <w:bottom w:val="single" w:sz="2" w:space="2" w:color="000000"/>
+        </w:pBdr>
+        <w:spacing w:lineRule="auto" w:line="240" w:before="240" w:after="240"/>
+        <w:rPr/>
+      </w:pPr>
+      <w:r>
+        <w:rPr/>
+        <w:t>- installer Docker et la volume LAMP : pour tester les requetes de sql.</w:t>
+      </w:r>
+    </w:p>
+    <w:p>
+      <w:pPr>
+        <w:pStyle w:val="Normal"/>
+        <w:pBdr>
+          <w:bottom w:val="single" w:sz="2" w:space="2" w:color="000000"/>
+        </w:pBdr>
+        <w:spacing w:lineRule="auto" w:line="240" w:before="240" w:after="240"/>
+        <w:rPr/>
+      </w:pPr>
+      <w:r>
+        <w:rPr/>
+        <w:t>Lundi : mettre a jour les tables de sql en ajoutant les contraintes avec  Y</w:t>
+      </w:r>
+      <w:r>
+        <w:rPr>
+          <w:u w:val="none"/>
+        </w:rPr>
+        <w:t>ahia</w:t>
+      </w:r>
+    </w:p>
+    <w:p>
+      <w:pPr>
+        <w:pStyle w:val="Normal"/>
+        <w:spacing w:lineRule="auto" w:line="240" w:before="240" w:after="240"/>
+        <w:rPr/>
+      </w:pPr>
+      <w:bookmarkStart w:id="3" w:name="_GoBack"/>
+      <w:bookmarkEnd w:id="3"/>
+      <w:r>
+        <w:rPr/>
+        <w:t>mardi : hash un string, récrire les requete de sql, comprendre les fonctionnement de refrofit 2</w:t>
+      </w:r>
+    </w:p>
+    <w:p>
+      <w:pPr>
+        <w:pStyle w:val="Normal"/>
+        <w:spacing w:lineRule="auto" w:line="240" w:before="240" w:after="240"/>
+        <w:rPr/>
+      </w:pPr>
+      <w:r>
+        <w:rPr/>
+      </w:r>
+    </w:p>
+    <w:p>
+      <w:pPr>
+        <w:pStyle w:val="Normal"/>
+        <w:spacing w:lineRule="auto" w:line="240" w:before="240" w:after="240"/>
+        <w:rPr/>
+      </w:pPr>
+      <w:r>
+        <w:rPr/>
+      </w:r>
+    </w:p>
+    <w:p>
+      <w:pPr>
+        <w:pStyle w:val="Normal"/>
+        <w:spacing w:lineRule="auto" w:line="240" w:before="240" w:after="240"/>
+        <w:rPr/>
+      </w:pPr>
+      <w:bookmarkStart w:id="4" w:name="_30j0zll"/>
+      <w:bookmarkEnd w:id="4"/>
+      <w:r>
         <w:rPr>
           <w:u w:val="single"/>
         </w:rPr>
-      </w:pPr>
-      <w:r>
-        <w:rPr>
-          <w:u w:val="single"/>
-        </w:rPr>
-        <w:t xml:space="preserve">Hakim : </w:t>
-      </w:r>
-    </w:p>
-    <w:p>
-      <w:pPr>
-        <w:spacing w:before="240" w:after="240" w:line="240" w:lineRule="auto"/>
-      </w:pPr>
-      <w:r>
-        <w:rPr>
-          <w:u w:val="single"/>
-        </w:rPr>
-        <w:t>Binôme Souad-Yahia :</w:t>
-      </w:r>
-    </w:p>
-    <w:p>
-      <w:r>
-        <w:lastRenderedPageBreak/>
-        <w:t>1</w:t>
-      </w:r>
-      <w:r>
-        <w:rPr>
-          <w:vertAlign w:val="superscript"/>
-        </w:rPr>
-        <w:t>ère</w:t>
-      </w:r>
-      <w:r>
-        <w:t xml:space="preserve"> </w:t>
-      </w:r>
-      <w:r>
-        <w:t xml:space="preserve">semaine </w:t>
-      </w:r>
-      <w:r>
-        <w:t>du projet [24/11 - 30/11]</w:t>
-      </w:r>
-      <w:r>
-        <w:t xml:space="preserve"> </w:t>
-      </w:r>
-      <w:r>
-        <w:t>:</w:t>
-      </w:r>
-    </w:p>
-    <w:p>
-      <w:r>
-        <w:t xml:space="preserve">- Création et ajout des membres de l’équipe dans </w:t>
-      </w:r>
-      <w:proofErr w:type="spellStart"/>
-      <w:r>
-        <w:t>github</w:t>
-      </w:r>
-      <w:proofErr w:type="spellEnd"/>
-    </w:p>
-    <w:p>
-      <w:r>
-        <w:t>- Configuration du serveur web apache</w:t>
-      </w:r>
-    </w:p>
-    <w:p>
-      <w:r>
-        <w:t>- initiation sur Android studio</w:t>
-      </w:r>
-    </w:p>
-    <w:p>
-      <w:r>
-        <w:t xml:space="preserve">- Diagramme de </w:t>
-      </w:r>
-      <w:r>
-        <w:t>Séquence</w:t>
-      </w:r>
-    </w:p>
-    <w:p/>
-    <w:p>
-      <w:r>
-        <w:t>2eme semaine [01/12 – 06/12] :</w:t>
-      </w:r>
-    </w:p>
-    <w:p>
-      <w:r>
-        <w:t>- Mise en place du serveur web en interne</w:t>
-      </w:r>
-    </w:p>
-    <w:p>
-      <w:r>
-        <w:t xml:space="preserve">- Installation et configuration de la base de </w:t>
-      </w:r>
-      <w:r>
-        <w:t>données</w:t>
-      </w:r>
-    </w:p>
-    <w:p>
-      <w:r>
-        <w:t xml:space="preserve">- Externalisation du serveur web et migration de la base de </w:t>
-      </w:r>
-      <w:r>
-        <w:t>données</w:t>
-      </w:r>
-      <w:r>
-        <w:t xml:space="preserve"> MySQL</w:t>
-      </w:r>
-    </w:p>
-    <w:p>
-      <w:r>
-        <w:t xml:space="preserve">- Création de la page d’entrée de l’application Android </w:t>
-      </w:r>
-      <w:proofErr w:type="spellStart"/>
-      <w:r>
-        <w:t>MySport</w:t>
-      </w:r>
-      <w:proofErr w:type="spellEnd"/>
-    </w:p>
-    <w:p>
-      <w:r>
-        <w:t xml:space="preserve">- mise en place </w:t>
-      </w:r>
-      <w:r>
-        <w:t>d’une 1</w:t>
-      </w:r>
-      <w:r>
-        <w:rPr>
-          <w:vertAlign w:val="superscript"/>
-        </w:rPr>
-        <w:t xml:space="preserve">ère </w:t>
-      </w:r>
-      <w:r>
-        <w:t xml:space="preserve">version </w:t>
-      </w:r>
-      <w:r>
-        <w:t>d’architecture de base de données</w:t>
-      </w:r>
-    </w:p>
-    <w:p>
-      <w:r>
-        <w:t xml:space="preserve">- </w:t>
-      </w:r>
-      <w:r>
-        <w:t>Création</w:t>
-      </w:r>
-      <w:r>
-        <w:t xml:space="preserve"> de l’interface de l’application</w:t>
-      </w:r>
-    </w:p>
-    <w:p>
-      <w:pPr>
-        <w:rPr>
-          <w:u w:val="single"/>
-        </w:rPr>
-      </w:pPr>
-    </w:p>
-    <w:p>
-      <w:pPr>
-        <w:spacing w:before="240" w:after="240" w:line="240" w:lineRule="auto"/>
-        <w:rPr>
-          <w:u w:val="single"/>
-        </w:rPr>
-      </w:pPr>
-    </w:p>
-    <w:p>
-      <w:pPr>
-        <w:spacing w:before="240" w:after="240" w:line="240" w:lineRule="auto"/>
-      </w:pPr>
-      <w:bookmarkStart w:id="1" w:name="_gjdgxs"/>
-      <w:bookmarkEnd w:id="1"/>
-      <w:proofErr w:type="spellStart"/>
-      <w:r>
-        <w:rPr>
-          <w:u w:val="single"/>
-        </w:rPr>
-        <w:t>Wenbi</w:t>
-      </w:r>
-      <w:proofErr w:type="spellEnd"/>
-      <w:r>
-        <w:rPr>
-          <w:u w:val="single"/>
-        </w:rPr>
-        <w:t xml:space="preserve"> : </w:t>
-      </w:r>
-      <w:r>
-        <w:t xml:space="preserve"> </w:t>
-      </w:r>
-    </w:p>
-    <w:p>
-      <w:pPr>
-        <w:spacing w:before="240" w:after="240" w:line="240" w:lineRule="auto"/>
-      </w:pPr>
-      <w:r>
-        <w:t xml:space="preserve">-Créer le projet public sur </w:t>
-      </w:r>
-      <w:proofErr w:type="spellStart"/>
-      <w:r>
-        <w:t>github</w:t>
-      </w:r>
-      <w:proofErr w:type="spellEnd"/>
-      <w:r>
-        <w:t xml:space="preserve">, avec Hakim, nous avons clone le projet de </w:t>
-      </w:r>
-      <w:proofErr w:type="spellStart"/>
-      <w:r>
-        <w:t>github</w:t>
-      </w:r>
-      <w:proofErr w:type="spellEnd"/>
-      <w:r>
-        <w:t xml:space="preserve"> mais </w:t>
-      </w:r>
-      <w:r>
-        <w:t>nous n’arrivons pas</w:t>
-      </w:r>
-      <w:r>
-        <w:t xml:space="preserve"> push sur le serveur distant (en passant par </w:t>
-      </w:r>
-      <w:proofErr w:type="spellStart"/>
-      <w:r>
-        <w:t>ssh</w:t>
-      </w:r>
-      <w:proofErr w:type="spellEnd"/>
-      <w:r>
-        <w:t xml:space="preserve"> et http). </w:t>
-      </w:r>
-    </w:p>
-    <w:p>
-      <w:pPr>
-        <w:spacing w:before="240" w:after="240" w:line="240" w:lineRule="auto"/>
-      </w:pPr>
-      <w:r>
-        <w:t xml:space="preserve">-Installé MySQL sur pc et </w:t>
-      </w:r>
-      <w:proofErr w:type="spellStart"/>
-      <w:r>
-        <w:t>apachephp</w:t>
-      </w:r>
-      <w:proofErr w:type="spellEnd"/>
-    </w:p>
-    <w:p>
-      <w:pPr>
-        <w:spacing w:before="240" w:after="240" w:line="240" w:lineRule="auto"/>
-      </w:pPr>
-      <w:r>
-        <w:t>- test : on partagea la connexion en wifi, on arrive à accéder sur la page web à partir de téléphone</w:t>
-      </w:r>
-    </w:p>
-    <w:p>
-      <w:pPr>
-        <w:spacing w:before="240" w:after="240" w:line="240" w:lineRule="auto"/>
-      </w:pPr>
-      <w:r>
-        <w:t xml:space="preserve">- Diagramme de </w:t>
-      </w:r>
-      <w:r>
-        <w:t>classe,</w:t>
-      </w:r>
-      <w:r>
-        <w:t xml:space="preserve"> Diagramme de cas d’utilisation</w:t>
-      </w:r>
-    </w:p>
-    <w:p>
-      <w:pPr>
-        <w:spacing w:before="240" w:after="240" w:line="240" w:lineRule="auto"/>
-      </w:pPr>
-      <w:r>
-        <w:t xml:space="preserve">- installer Docker et la volume LAMP : pour tester les </w:t>
-      </w:r>
-      <w:proofErr w:type="spellStart"/>
-      <w:r>
-        <w:t>requetes</w:t>
-      </w:r>
-      <w:proofErr w:type="spellEnd"/>
-      <w:r>
-        <w:t xml:space="preserve"> de </w:t>
-      </w:r>
-      <w:proofErr w:type="spellStart"/>
-      <w:r>
-        <w:t>sql</w:t>
-      </w:r>
-      <w:proofErr w:type="spellEnd"/>
-      <w:r>
-        <w:t>.</w:t>
-      </w:r>
-    </w:p>
-    <w:p>
-      <w:pPr>
-        <w:spacing w:before="240" w:after="240" w:line="240" w:lineRule="auto"/>
-      </w:pPr>
-      <w:bookmarkStart w:id="2" w:name="_GoBack"/>
-      <w:bookmarkEnd w:id="2"/>
-    </w:p>
-    <w:p>
-      <w:pPr>
-        <w:spacing w:before="240" w:after="240" w:line="240" w:lineRule="auto"/>
-      </w:pPr>
-      <w:bookmarkStart w:id="3" w:name="_30j0zll"/>
-      <w:bookmarkEnd w:id="3"/>
-      <w:proofErr w:type="spellStart"/>
-      <w:proofErr w:type="gramStart"/>
-      <w:r>
-        <w:rPr>
-          <w:u w:val="single"/>
-        </w:rPr>
-        <w:t>Nawfaz</w:t>
-      </w:r>
-      <w:proofErr w:type="spellEnd"/>
-      <w:r>
-        <w:rPr>
-          <w:u w:val="single"/>
-        </w:rPr>
-        <w:t>:</w:t>
-      </w:r>
-      <w:proofErr w:type="gramEnd"/>
-      <w:r>
-        <w:rPr>
-          <w:u w:val="single"/>
-        </w:rPr>
-        <w:t xml:space="preserve"> </w:t>
-      </w:r>
-      <w:r>
-        <w:t xml:space="preserve">Création des interfaces de l'application et implémentation des fonctionnalités : afficher une liste d'annonce de type Terrain en utilisant le design pattern Adapter qui étend la classe </w:t>
-      </w:r>
-      <w:proofErr w:type="spellStart"/>
-      <w:r>
-        <w:t>BaseAdapter</w:t>
-      </w:r>
-      <w:proofErr w:type="spellEnd"/>
-      <w:r>
-        <w:t xml:space="preserve"> (et ce dernier implémente l'interface </w:t>
-      </w:r>
-      <w:proofErr w:type="spellStart"/>
-      <w:r>
-        <w:t>ListAdapter</w:t>
-      </w:r>
-      <w:proofErr w:type="spellEnd"/>
-      <w:r>
-        <w:t xml:space="preserve">) dans </w:t>
-      </w:r>
-      <w:proofErr w:type="spellStart"/>
-      <w:r>
-        <w:t>android</w:t>
-      </w:r>
-      <w:proofErr w:type="spellEnd"/>
-      <w:r>
-        <w:t xml:space="preserve"> studio. Utilisation du design pattern </w:t>
-      </w:r>
-      <w:proofErr w:type="spellStart"/>
-      <w:r>
-        <w:t>Factory</w:t>
-      </w:r>
-      <w:proofErr w:type="spellEnd"/>
-      <w:r>
-        <w:t xml:space="preserve"> </w:t>
-      </w:r>
-      <w:proofErr w:type="spellStart"/>
-      <w:r>
-        <w:t>method</w:t>
-      </w:r>
-      <w:proofErr w:type="spellEnd"/>
-      <w:r>
-        <w:t xml:space="preserve"> pour créer les types de </w:t>
-      </w:r>
-      <w:proofErr w:type="gramStart"/>
-      <w:r>
-        <w:t>terrain(</w:t>
-      </w:r>
-      <w:proofErr w:type="gramEnd"/>
-      <w:r>
-        <w:t>football,...) afin que cette partie de l'application soit fermé à la modification mais ouvert à l'extension.</w:t>
-      </w:r>
-    </w:p>
-    <w:p/>
+        <w:t xml:space="preserve">Nawfaz: </w:t>
+      </w:r>
+      <w:r>
+        <w:rPr/>
+        <w:t>Création des interfaces de l'application et implémentation des fonctionnalités : afficher une liste d'annonce de type Terrain en utilisant le design pattern Adapter qui étend la classe BaseAdapter (et ce dernier implémente l'interface ListAdapter) dans android studio. Utilisation du design pattern Factory method pour créer les types de terrain(football,...) afin que cette partie de l'application soit fermé à la modification mais ouvert à l'extension.</w:t>
+      </w:r>
+    </w:p>
+    <w:p>
+      <w:pPr>
+        <w:pStyle w:val="Normal"/>
+        <w:rPr/>
+      </w:pPr>
+      <w:r>
+        <w:rPr/>
+      </w:r>
+    </w:p>
     <w:sectPr>
+      <w:type w:val="nextPage"/>
       <w:pgSz w:w="11906" w:h="16838"/>
-      <w:pgMar w:top="1440" w:right="1440" w:bottom="1440" w:left="1440" w:header="0" w:footer="0" w:gutter="0"/>
-      <w:pgNumType w:start="1"/>
-      <w:cols w:space="720"/>
-      <w:formProt w:val="0"/>
-      <w:docGrid w:linePitch="100" w:charSpace="4096"/>
+      <w:pgMar w:left="1440" w:right="1440" w:header="0" w:top="1440" w:footer="0" w:bottom="1440" w:gutter="0"/>
+      <w:pgNumType w:start="1" w:fmt="decimal"/>
+      <w:formProt w:val="false"/>
+      <w:textDirection w:val="lrTb"/>
+      <w:docGrid w:type="default" w:linePitch="100" w:charSpace="4096"/>
     </w:sectPr>
   </w:body>
 </w:document>
 </file>
 
-<file path=word/endnotes.xml><?xml version="1.0" encoding="utf-8"?>
-<w:endnotes xmlns:wpc="http://schemas.microsoft.com/office/word/2010/wordprocessingCanvas" xmlns:cx="http://schemas.microsoft.com/office/drawing/2014/chartex" xmlns:cx1="http://schemas.microsoft.com/office/drawing/2015/9/8/chartex" xmlns:cx2="http://schemas.microsoft.com/office/drawing/2015/10/21/chartex" xmlns:cx3="http://schemas.microsoft.com/office/drawing/2016/5/9/chartex" xmlns:cx4="http://schemas.microsoft.com/office/drawing/2016/5/10/chartex" xmlns:cx5="http://schemas.microsoft.com/office/drawing/2016/5/11/chartex" xmlns:cx6="http://schemas.microsoft.com/office/drawing/2016/5/12/chartex" xmlns:cx7="http://schemas.microsoft.com/office/drawing/2016/5/13/chartex" xmlns:cx8="http://schemas.microsoft.com/office/drawing/2016/5/14/chartex" xmlns:mc="http://schemas.openxmlformats.org/markup-compatibility/2006" xmlns:aink="http://schemas.microsoft.com/office/drawing/2016/ink" xmlns:am3d="http://schemas.microsoft.com/office/drawing/2017/model3d" xmlns:o="urn:schemas-microsoft-com:office:office" xmlns:r="http://schemas.openxmlformats.org/officeDocument/2006/relationships" xmlns:m="http://schemas.openxmlformats.org/officeDocument/2006/math" xmlns:v="urn:schemas-microsoft-com:vml" xmlns:wp14="http://schemas.microsoft.com/office/word/2010/wordprocessingDrawing" xmlns:wp="http://schemas.openxmlformats.org/drawingml/2006/wordprocessingDrawing" xmlns:w10="urn:schemas-microsoft-com:office:word" xmlns:w="http://schemas.openxmlformats.org/wordprocessingml/2006/main" xmlns:w14="http://schemas.microsoft.com/office/word/2010/wordml" xmlns:w15="http://schemas.microsoft.com/office/word/2012/wordml" xmlns:w16cid="http://schemas.microsoft.com/office/word/2016/wordml/cid" xmlns:w16se="http://schemas.microsoft.com/office/word/2015/wordml/symex" xmlns:wpg="http://schemas.microsoft.com/office/word/2010/wordprocessingGroup" xmlns:wpi="http://schemas.microsoft.com/office/word/2010/wordprocessingInk" xmlns:wne="http://schemas.microsoft.com/office/word/2006/wordml" xmlns:wps="http://schemas.microsoft.com/office/word/2010/wordprocessingShape" mc:Ignorable="w14 w15 w16se w16cid wp14">
-  <w:endnote w:type="separator" w:id="-1">
-    <w:p>
-      <w:pPr>
-        <w:spacing w:line="240" w:lineRule="auto"/>
-      </w:pPr>
-      <w:r>
-        <w:separator/>
-      </w:r>
-    </w:p>
-  </w:endnote>
-  <w:endnote w:type="continuationSeparator" w:id="0">
-    <w:p>
-      <w:pPr>
-        <w:spacing w:line="240" w:lineRule="auto"/>
-      </w:pPr>
-      <w:r>
-        <w:continuationSeparator/>
-      </w:r>
-    </w:p>
-  </w:endnote>
-</w:endnotes>
-</file>
-
-<file path=word/footnotes.xml><?xml version="1.0" encoding="utf-8"?>
-<w:footnotes xmlns:wpc="http://schemas.microsoft.com/office/word/2010/wordprocessingCanvas" xmlns:cx="http://schemas.microsoft.com/office/drawing/2014/chartex" xmlns:cx1="http://schemas.microsoft.com/office/drawing/2015/9/8/chartex" xmlns:cx2="http://schemas.microsoft.com/office/drawing/2015/10/21/chartex" xmlns:cx3="http://schemas.microsoft.com/office/drawing/2016/5/9/chartex" xmlns:cx4="http://schemas.microsoft.com/office/drawing/2016/5/10/chartex" xmlns:cx5="http://schemas.microsoft.com/office/drawing/2016/5/11/chartex" xmlns:cx6="http://schemas.microsoft.com/office/drawing/2016/5/12/chartex" xmlns:cx7="http://schemas.microsoft.com/office/drawing/2016/5/13/chartex" xmlns:cx8="http://schemas.microsoft.com/office/drawing/2016/5/14/chartex" xmlns:mc="http://schemas.openxmlformats.org/markup-compatibility/2006" xmlns:aink="http://schemas.microsoft.com/office/drawing/2016/ink" xmlns:am3d="http://schemas.microsoft.com/office/drawing/2017/model3d" xmlns:o="urn:schemas-microsoft-com:office:office" xmlns:r="http://schemas.openxmlformats.org/officeDocument/2006/relationships" xmlns:m="http://schemas.openxmlformats.org/officeDocument/2006/math" xmlns:v="urn:schemas-microsoft-com:vml" xmlns:wp14="http://schemas.microsoft.com/office/word/2010/wordprocessingDrawing" xmlns:wp="http://schemas.openxmlformats.org/drawingml/2006/wordprocessingDrawing" xmlns:w10="urn:schemas-microsoft-com:office:word" xmlns:w="http://schemas.openxmlformats.org/wordprocessingml/2006/main" xmlns:w14="http://schemas.microsoft.com/office/word/2010/wordml" xmlns:w15="http://schemas.microsoft.com/office/word/2012/wordml" xmlns:w16cid="http://schemas.microsoft.com/office/word/2016/wordml/cid" xmlns:w16se="http://schemas.microsoft.com/office/word/2015/wordml/symex" xmlns:wpg="http://schemas.microsoft.com/office/word/2010/wordprocessingGroup" xmlns:wpi="http://schemas.microsoft.com/office/word/2010/wordprocessingInk" xmlns:wne="http://schemas.microsoft.com/office/word/2006/wordml" xmlns:wps="http://schemas.microsoft.com/office/word/2010/wordprocessingShape" mc:Ignorable="w14 w15 w16se w16cid wp14">
-  <w:footnote w:type="separator" w:id="-1">
-    <w:p>
-      <w:pPr>
-        <w:spacing w:line="240" w:lineRule="auto"/>
-      </w:pPr>
-      <w:r>
-        <w:separator/>
-      </w:r>
-    </w:p>
-  </w:footnote>
-  <w:footnote w:type="continuationSeparator" w:id="0">
-    <w:p>
-      <w:pPr>
-        <w:spacing w:line="240" w:lineRule="auto"/>
-      </w:pPr>
-      <w:r>
-        <w:continuationSeparator/>
-      </w:r>
-    </w:p>
-  </w:footnote>
-</w:footnotes>
-</file>
-
 <file path=word/styles.xml><?xml version="1.0" encoding="utf-8"?>
-<w:styles xmlns:mc="http://schemas.openxmlformats.org/markup-compatibility/2006" xmlns:r="http://schemas.openxmlformats.org/officeDocument/2006/relationships" xmlns:w="http://schemas.openxmlformats.org/wordprocessingml/2006/main" xmlns:w14="http://schemas.microsoft.com/office/word/2010/wordml" xmlns:w15="http://schemas.microsoft.com/office/word/2012/wordml" xmlns:w16cid="http://schemas.microsoft.com/office/word/2016/wordml/cid" xmlns:w16se="http://schemas.microsoft.com/office/word/2015/wordml/symex" mc:Ignorable="w14 w15 w16se w16cid">
+<w:styles xmlns:w="http://schemas.openxmlformats.org/wordprocessingml/2006/main" xmlns:w14="http://schemas.microsoft.com/office/word/2010/wordml" xmlns:mc="http://schemas.openxmlformats.org/markup-compatibility/2006" mc:Ignorable="w14">
   <w:docDefaults>
     <w:rPrDefault>
       <w:rPr>
-        <w:rFonts w:ascii="Arial" w:eastAsia="Arial" w:hAnsi="Arial" w:cs="Arial"/>
+        <w:rFonts w:ascii="Arial" w:hAnsi="Arial" w:eastAsia="Arial" w:cs="Arial"/>
         <w:szCs w:val="22"/>
         <w:lang w:val="fr-FR" w:eastAsia="zh-CN" w:bidi="hi-IN"/>
       </w:rPr>
     </w:rPrDefault>
-    <w:pPrDefault/>
+    <w:pPrDefault>
+      <w:pPr/>
+    </w:pPrDefault>
   </w:docDefaults>
   <w:latentStyles w:defLockedState="0" w:defUIPriority="99" w:defSemiHidden="0" w:defUnhideWhenUsed="0" w:defQFormat="0" w:count="375">
     <w:lsdException w:name="Normal" w:uiPriority="0" w:qFormat="1"/>
     <w:lsdException w:name="heading 1" w:uiPriority="9" w:qFormat="1"/>
-    <w:lsdException w:name="heading 2" w:semiHidden="1" w:uiPriority="9" w:unhideWhenUsed="1" w:qFormat="1"/>
-    <w:lsdException w:name="heading 3" w:semiHidden="1" w:uiPriority="9" w:unhideWhenUsed="1" w:qFormat="1"/>
-    <w:lsdException w:name="heading 4" w:semiHidden="1" w:uiPriority="9" w:unhideWhenUsed="1" w:qFormat="1"/>
-    <w:lsdException w:name="heading 5" w:semiHidden="1" w:uiPriority="9" w:unhideWhenUsed="1" w:qFormat="1"/>
-    <w:lsdException w:name="heading 6" w:semiHidden="1" w:uiPriority="9" w:unhideWhenUsed="1" w:qFormat="1"/>
-    <w:lsdException w:name="heading 7" w:semiHidden="1" w:uiPriority="9" w:unhideWhenUsed="1" w:qFormat="1"/>
-    <w:lsdException w:name="heading 8" w:semiHidden="1" w:uiPriority="9" w:unhideWhenUsed="1" w:qFormat="1"/>
-    <w:lsdException w:name="heading 9" w:semiHidden="1" w:uiPriority="9" w:unhideWhenUsed="1" w:qFormat="1"/>
+    <w:lsdException w:name="heading 2" w:uiPriority="9" w:semiHidden="1" w:unhideWhenUsed="1" w:qFormat="1"/>
+    <w:lsdException w:name="heading 3" w:uiPriority="9" w:semiHidden="1" w:unhideWhenUsed="1" w:qFormat="1"/>
+    <w:lsdException w:name="heading 4" w:uiPriority="9" w:semiHidden="1" w:unhideWhenUsed="1" w:qFormat="1"/>
+    <w:lsdException w:name="heading 5" w:uiPriority="9" w:semiHidden="1" w:unhideWhenUsed="1" w:qFormat="1"/>
+    <w:lsdException w:name="heading 6" w:uiPriority="9" w:semiHidden="1" w:unhideWhenUsed="1" w:qFormat="1"/>
+    <w:lsdException w:name="heading 7" w:uiPriority="9" w:semiHidden="1" w:unhideWhenUsed="1" w:qFormat="1"/>
+    <w:lsdException w:name="heading 8" w:uiPriority="9" w:semiHidden="1" w:unhideWhenUsed="1" w:qFormat="1"/>
+    <w:lsdException w:name="heading 9" w:uiPriority="9" w:semiHidden="1" w:unhideWhenUsed="1" w:qFormat="1"/>
     <w:lsdException w:name="index 1" w:semiHidden="1" w:unhideWhenUsed="1"/>
     <w:lsdException w:name="index 2" w:semiHidden="1" w:unhideWhenUsed="1"/>
     <w:lsdException w:name="index 3" w:semiHidden="1" w:unhideWhenUsed="1"/>
@@ -1329,22 +1633,22 @@
     <w:lsdException w:name="index 7" w:semiHidden="1" w:unhideWhenUsed="1"/>
     <w:lsdException w:name="index 8" w:semiHidden="1" w:unhideWhenUsed="1"/>
     <w:lsdException w:name="index 9" w:semiHidden="1" w:unhideWhenUsed="1"/>
-    <w:lsdException w:name="toc 1" w:semiHidden="1" w:uiPriority="39" w:unhideWhenUsed="1"/>
-    <w:lsdException w:name="toc 2" w:semiHidden="1" w:uiPriority="39" w:unhideWhenUsed="1"/>
-    <w:lsdException w:name="toc 3" w:semiHidden="1" w:uiPriority="39" w:unhideWhenUsed="1"/>
-    <w:lsdException w:name="toc 4" w:semiHidden="1" w:uiPriority="39" w:unhideWhenUsed="1"/>
-    <w:lsdException w:name="toc 5" w:semiHidden="1" w:uiPriority="39" w:unhideWhenUsed="1"/>
-    <w:lsdException w:name="toc 6" w:semiHidden="1" w:uiPriority="39" w:unhideWhenUsed="1"/>
-    <w:lsdException w:name="toc 7" w:semiHidden="1" w:uiPriority="39" w:unhideWhenUsed="1"/>
-    <w:lsdException w:name="toc 8" w:semiHidden="1" w:uiPriority="39" w:unhideWhenUsed="1"/>
-    <w:lsdException w:name="toc 9" w:semiHidden="1" w:uiPriority="39" w:unhideWhenUsed="1"/>
+    <w:lsdException w:name="toc 1" w:uiPriority="39" w:semiHidden="1" w:unhideWhenUsed="1"/>
+    <w:lsdException w:name="toc 2" w:uiPriority="39" w:semiHidden="1" w:unhideWhenUsed="1"/>
+    <w:lsdException w:name="toc 3" w:uiPriority="39" w:semiHidden="1" w:unhideWhenUsed="1"/>
+    <w:lsdException w:name="toc 4" w:uiPriority="39" w:semiHidden="1" w:unhideWhenUsed="1"/>
+    <w:lsdException w:name="toc 5" w:uiPriority="39" w:semiHidden="1" w:unhideWhenUsed="1"/>
+    <w:lsdException w:name="toc 6" w:uiPriority="39" w:semiHidden="1" w:unhideWhenUsed="1"/>
+    <w:lsdException w:name="toc 7" w:uiPriority="39" w:semiHidden="1" w:unhideWhenUsed="1"/>
+    <w:lsdException w:name="toc 8" w:uiPriority="39" w:semiHidden="1" w:unhideWhenUsed="1"/>
+    <w:lsdException w:name="toc 9" w:uiPriority="39" w:semiHidden="1" w:unhideWhenUsed="1"/>
     <w:lsdException w:name="Normal Indent" w:semiHidden="1" w:unhideWhenUsed="1"/>
     <w:lsdException w:name="footnote text" w:semiHidden="1" w:unhideWhenUsed="1"/>
     <w:lsdException w:name="annotation text" w:semiHidden="1" w:unhideWhenUsed="1"/>
     <w:lsdException w:name="header" w:semiHidden="1" w:unhideWhenUsed="1"/>
     <w:lsdException w:name="footer" w:semiHidden="1" w:unhideWhenUsed="1"/>
     <w:lsdException w:name="index heading" w:semiHidden="1" w:unhideWhenUsed="1"/>
-    <w:lsdException w:name="caption" w:semiHidden="1" w:uiPriority="35" w:unhideWhenUsed="1" w:qFormat="1"/>
+    <w:lsdException w:name="caption" w:uiPriority="35" w:semiHidden="1" w:unhideWhenUsed="1" w:qFormat="1"/>
     <w:lsdException w:name="table of figures" w:semiHidden="1" w:unhideWhenUsed="1"/>
     <w:lsdException w:name="envelope address" w:semiHidden="1" w:unhideWhenUsed="1"/>
     <w:lsdException w:name="envelope return" w:semiHidden="1" w:unhideWhenUsed="1"/>
@@ -1375,7 +1679,7 @@
     <w:lsdException w:name="Title" w:uiPriority="10" w:qFormat="1"/>
     <w:lsdException w:name="Closing" w:semiHidden="1" w:unhideWhenUsed="1"/>
     <w:lsdException w:name="Signature" w:semiHidden="1" w:unhideWhenUsed="1"/>
-    <w:lsdException w:name="Default Paragraph Font" w:semiHidden="1" w:uiPriority="1" w:unhideWhenUsed="1"/>
+    <w:lsdException w:name="Default Paragraph Font" w:uiPriority="1" w:semiHidden="1" w:unhideWhenUsed="1"/>
     <w:lsdException w:name="Body Text" w:semiHidden="1" w:unhideWhenUsed="1"/>
     <w:lsdException w:name="Body Text Indent" w:semiHidden="1" w:unhideWhenUsed="1"/>
     <w:lsdException w:name="List Continue" w:semiHidden="1" w:unhideWhenUsed="1"/>
@@ -1575,8 +1879,8 @@
     <w:lsdException w:name="Subtle Reference" w:uiPriority="31" w:qFormat="1"/>
     <w:lsdException w:name="Intense Reference" w:uiPriority="32" w:qFormat="1"/>
     <w:lsdException w:name="Book Title" w:uiPriority="33" w:qFormat="1"/>
-    <w:lsdException w:name="Bibliography" w:semiHidden="1" w:uiPriority="37" w:unhideWhenUsed="1"/>
-    <w:lsdException w:name="TOC Heading" w:semiHidden="1" w:uiPriority="39" w:unhideWhenUsed="1" w:qFormat="1"/>
+    <w:lsdException w:name="Bibliography" w:uiPriority="37" w:semiHidden="1" w:unhideWhenUsed="1"/>
+    <w:lsdException w:name="TOC Heading" w:uiPriority="39" w:semiHidden="1" w:unhideWhenUsed="1" w:qFormat="1"/>
     <w:lsdException w:name="Plain Table 1" w:uiPriority="41"/>
     <w:lsdException w:name="Plain Table 2" w:uiPriority="42"/>
     <w:lsdException w:name="Plain Table 3" w:uiPriority="43"/>
@@ -1686,26 +1990,37 @@
     <w:lsdException w:name="Hashtag" w:semiHidden="1" w:unhideWhenUsed="1"/>
     <w:lsdException w:name="Unresolved Mention" w:semiHidden="1" w:unhideWhenUsed="1"/>
   </w:latentStyles>
-  <w:style w:type="paragraph" w:default="1" w:styleId="Normal">
+  <w:style w:type="paragraph" w:styleId="Normal" w:default="1">
     <w:name w:val="Normal"/>
     <w:qFormat/>
     <w:pPr>
-      <w:spacing w:line="276" w:lineRule="auto"/>
+      <w:widowControl/>
+      <w:bidi w:val="0"/>
+      <w:spacing w:lineRule="auto" w:line="276"/>
+      <w:jc w:val="left"/>
     </w:pPr>
     <w:rPr>
+      <w:rFonts w:ascii="Arial" w:hAnsi="Arial" w:eastAsia="Arial" w:cs="Arial"/>
+      <w:color w:val="auto"/>
+      <w:kern w:val="0"/>
       <w:sz w:val="22"/>
+      <w:szCs w:val="22"/>
+      <w:lang w:val="fr-FR" w:eastAsia="zh-CN" w:bidi="hi-IN"/>
     </w:rPr>
   </w:style>
-  <w:style w:type="paragraph" w:styleId="Heading1">
-    <w:name w:val="heading 1"/>
+  <w:style w:type="paragraph" w:styleId="Titre1">
+    <w:name w:val="Heading 1"/>
+    <w:basedOn w:val="Normal"/>
     <w:next w:val="Normal"/>
     <w:uiPriority w:val="9"/>
     <w:qFormat/>
     <w:pPr>
-      <w:keepNext/>
+      <w:keepNext w:val="true"/>
       <w:keepLines/>
-      <w:widowControl w:val="0"/>
+      <w:widowControl w:val="false"/>
+      <w:bidi w:val="0"/>
       <w:spacing w:before="400" w:after="120"/>
+      <w:jc w:val="left"/>
       <w:outlineLvl w:val="0"/>
     </w:pPr>
     <w:rPr>
@@ -1713,18 +2028,21 @@
       <w:szCs w:val="40"/>
     </w:rPr>
   </w:style>
-  <w:style w:type="paragraph" w:styleId="Heading2">
-    <w:name w:val="heading 2"/>
+  <w:style w:type="paragraph" w:styleId="Titre2">
+    <w:name w:val="Heading 2"/>
+    <w:basedOn w:val="Normal"/>
     <w:next w:val="Normal"/>
     <w:uiPriority w:val="9"/>
     <w:semiHidden/>
     <w:unhideWhenUsed/>
     <w:qFormat/>
     <w:pPr>
-      <w:keepNext/>
+      <w:keepNext w:val="true"/>
       <w:keepLines/>
-      <w:widowControl w:val="0"/>
+      <w:widowControl w:val="false"/>
+      <w:bidi w:val="0"/>
       <w:spacing w:before="360" w:after="120"/>
+      <w:jc w:val="left"/>
       <w:outlineLvl w:val="1"/>
     </w:pPr>
     <w:rPr>
@@ -1732,18 +2050,21 @@
       <w:szCs w:val="32"/>
     </w:rPr>
   </w:style>
-  <w:style w:type="paragraph" w:styleId="Heading3">
-    <w:name w:val="heading 3"/>
+  <w:style w:type="paragraph" w:styleId="Titre3">
+    <w:name w:val="Heading 3"/>
+    <w:basedOn w:val="Normal"/>
     <w:next w:val="Normal"/>
     <w:uiPriority w:val="9"/>
     <w:semiHidden/>
     <w:unhideWhenUsed/>
     <w:qFormat/>
     <w:pPr>
-      <w:keepNext/>
+      <w:keepNext w:val="true"/>
       <w:keepLines/>
-      <w:widowControl w:val="0"/>
+      <w:widowControl w:val="false"/>
+      <w:bidi w:val="0"/>
       <w:spacing w:before="320" w:after="80"/>
+      <w:jc w:val="left"/>
       <w:outlineLvl w:val="2"/>
     </w:pPr>
     <w:rPr>
@@ -1752,18 +2073,21 @@
       <w:szCs w:val="28"/>
     </w:rPr>
   </w:style>
-  <w:style w:type="paragraph" w:styleId="Heading4">
-    <w:name w:val="heading 4"/>
+  <w:style w:type="paragraph" w:styleId="Titre4">
+    <w:name w:val="Heading 4"/>
+    <w:basedOn w:val="Normal"/>
     <w:next w:val="Normal"/>
     <w:uiPriority w:val="9"/>
     <w:semiHidden/>
     <w:unhideWhenUsed/>
     <w:qFormat/>
     <w:pPr>
-      <w:keepNext/>
+      <w:keepNext w:val="true"/>
       <w:keepLines/>
-      <w:widowControl w:val="0"/>
+      <w:widowControl w:val="false"/>
+      <w:bidi w:val="0"/>
       <w:spacing w:before="280" w:after="80"/>
+      <w:jc w:val="left"/>
       <w:outlineLvl w:val="3"/>
     </w:pPr>
     <w:rPr>
@@ -1772,18 +2096,21 @@
       <w:szCs w:val="24"/>
     </w:rPr>
   </w:style>
-  <w:style w:type="paragraph" w:styleId="Heading5">
-    <w:name w:val="heading 5"/>
+  <w:style w:type="paragraph" w:styleId="Titre5">
+    <w:name w:val="Heading 5"/>
+    <w:basedOn w:val="Normal"/>
     <w:next w:val="Normal"/>
     <w:uiPriority w:val="9"/>
     <w:semiHidden/>
     <w:unhideWhenUsed/>
     <w:qFormat/>
     <w:pPr>
-      <w:keepNext/>
+      <w:keepNext w:val="true"/>
       <w:keepLines/>
-      <w:widowControl w:val="0"/>
+      <w:widowControl w:val="false"/>
+      <w:bidi w:val="0"/>
       <w:spacing w:before="240" w:after="80"/>
+      <w:jc w:val="left"/>
       <w:outlineLvl w:val="4"/>
     </w:pPr>
     <w:rPr>
@@ -1791,18 +2118,21 @@
       <w:sz w:val="22"/>
     </w:rPr>
   </w:style>
-  <w:style w:type="paragraph" w:styleId="Heading6">
-    <w:name w:val="heading 6"/>
+  <w:style w:type="paragraph" w:styleId="Titre6">
+    <w:name w:val="Heading 6"/>
+    <w:basedOn w:val="Normal"/>
     <w:next w:val="Normal"/>
     <w:uiPriority w:val="9"/>
     <w:semiHidden/>
     <w:unhideWhenUsed/>
     <w:qFormat/>
     <w:pPr>
-      <w:keepNext/>
+      <w:keepNext w:val="true"/>
       <w:keepLines/>
-      <w:widowControl w:val="0"/>
+      <w:widowControl w:val="false"/>
+      <w:bidi w:val="0"/>
       <w:spacing w:before="240" w:after="80"/>
+      <w:jc w:val="left"/>
       <w:outlineLvl w:val="5"/>
     </w:pPr>
     <w:rPr>
@@ -1811,102 +2141,88 @@
       <w:sz w:val="22"/>
     </w:rPr>
   </w:style>
-  <w:style w:type="character" w:default="1" w:styleId="DefaultParagraphFont">
+  <w:style w:type="character" w:styleId="DefaultParagraphFont" w:default="1">
     <w:name w:val="Default Paragraph Font"/>
     <w:uiPriority w:val="1"/>
     <w:semiHidden/>
     <w:unhideWhenUsed/>
+    <w:qFormat/>
+    <w:rPr/>
   </w:style>
-  <w:style w:type="table" w:default="1" w:styleId="TableNormal">
-    <w:name w:val="Normal Table"/>
-    <w:uiPriority w:val="99"/>
-    <w:semiHidden/>
-    <w:unhideWhenUsed/>
-    <w:tblPr>
-      <w:tblInd w:w="0" w:type="dxa"/>
-      <w:tblCellMar>
-        <w:top w:w="0" w:type="dxa"/>
-        <w:left w:w="108" w:type="dxa"/>
-        <w:bottom w:w="0" w:type="dxa"/>
-        <w:right w:w="108" w:type="dxa"/>
-      </w:tblCellMar>
-    </w:tblPr>
-  </w:style>
-  <w:style w:type="numbering" w:default="1" w:styleId="NoList">
-    <w:name w:val="No List"/>
-    <w:uiPriority w:val="99"/>
-    <w:semiHidden/>
-    <w:unhideWhenUsed/>
-  </w:style>
-  <w:style w:type="character" w:customStyle="1" w:styleId="BodyTextChar">
+  <w:style w:type="character" w:styleId="BodyTextChar" w:customStyle="1">
     <w:name w:val="Body Text Char"/>
     <w:basedOn w:val="DefaultParagraphFont"/>
     <w:link w:val="BodyText"/>
     <w:uiPriority w:val="1"/>
     <w:semiHidden/>
     <w:qFormat/>
-    <w:rsid w:val="00F7457A"/>
+    <w:rsid w:val="00f7457a"/>
     <w:rPr>
       <w:sz w:val="24"/>
       <w:szCs w:val="24"/>
       <w:lang w:val="fr-FR" w:bidi="fr-FR"/>
     </w:rPr>
   </w:style>
-  <w:style w:type="character" w:customStyle="1" w:styleId="BalloonTextChar">
+  <w:style w:type="character" w:styleId="BalloonTextChar" w:customStyle="1">
     <w:name w:val="Balloon Text Char"/>
     <w:basedOn w:val="DefaultParagraphFont"/>
     <w:link w:val="BalloonText"/>
     <w:uiPriority w:val="99"/>
     <w:semiHidden/>
     <w:qFormat/>
-    <w:rsid w:val="00F7457A"/>
+    <w:rsid w:val="00f7457a"/>
     <w:rPr>
       <w:rFonts w:ascii="Segoe UI" w:hAnsi="Segoe UI" w:cs="Segoe UI"/>
       <w:sz w:val="18"/>
       <w:szCs w:val="18"/>
     </w:rPr>
   </w:style>
-  <w:style w:type="character" w:customStyle="1" w:styleId="HeaderChar">
+  <w:style w:type="character" w:styleId="HeaderChar" w:customStyle="1">
     <w:name w:val="Header Char"/>
     <w:basedOn w:val="DefaultParagraphFont"/>
     <w:link w:val="Header"/>
     <w:uiPriority w:val="99"/>
     <w:qFormat/>
-    <w:rsid w:val="0009382A"/>
+    <w:rsid w:val="0009382a"/>
+    <w:rPr/>
   </w:style>
-  <w:style w:type="character" w:customStyle="1" w:styleId="FooterChar">
+  <w:style w:type="character" w:styleId="FooterChar" w:customStyle="1">
     <w:name w:val="Footer Char"/>
     <w:basedOn w:val="DefaultParagraphFont"/>
     <w:link w:val="Footer"/>
     <w:uiPriority w:val="99"/>
     <w:qFormat/>
-    <w:rsid w:val="0009382A"/>
+    <w:rsid w:val="0009382a"/>
+    <w:rPr/>
   </w:style>
-  <w:style w:type="paragraph" w:customStyle="1" w:styleId="Titre">
+  <w:style w:type="paragraph" w:styleId="Titre" w:customStyle="1">
     <w:name w:val="Titre"/>
     <w:basedOn w:val="Normal"/>
-    <w:next w:val="BodyText"/>
+    <w:next w:val="Corpsdetexte"/>
     <w:qFormat/>
     <w:pPr>
-      <w:keepNext/>
+      <w:keepNext w:val="true"/>
       <w:spacing w:before="240" w:after="120"/>
     </w:pPr>
     <w:rPr>
-      <w:rFonts w:ascii="Liberation Sans" w:eastAsia="Noto Sans CJK SC" w:hAnsi="Liberation Sans" w:cs="Lohit Devanagari"/>
+      <w:rFonts w:ascii="Liberation Sans" w:hAnsi="Liberation Sans" w:eastAsia="Noto Sans CJK SC" w:cs="Lohit Devanagari"/>
       <w:sz w:val="28"/>
       <w:szCs w:val="28"/>
     </w:rPr>
   </w:style>
-  <w:style w:type="paragraph" w:styleId="BodyText">
+  <w:style w:type="paragraph" w:styleId="Corpsdetexte">
     <w:name w:val="Body Text"/>
+    <w:basedOn w:val="Normal"/>
     <w:link w:val="BodyTextChar"/>
     <w:uiPriority w:val="1"/>
     <w:semiHidden/>
     <w:unhideWhenUsed/>
     <w:qFormat/>
-    <w:rsid w:val="00F7457A"/>
+    <w:rsid w:val="00f7457a"/>
     <w:pPr>
-      <w:widowControl w:val="0"/>
+      <w:widowControl w:val="false"/>
+      <w:bidi w:val="0"/>
+      <w:jc w:val="left"/>
     </w:pPr>
     <w:rPr>
       <w:sz w:val="24"/>
@@ -1914,9 +2230,37 @@
       <w:lang w:bidi="fr-FR"/>
     </w:rPr>
   </w:style>
-  <w:style w:type="paragraph" w:styleId="List">
+  <w:style w:type="paragraph" w:styleId="Liste">
     <w:name w:val="List"/>
-    <w:basedOn w:val="BodyText"/>
+    <w:basedOn w:val="Corpsdetexte"/>
+    <w:pPr/>
+    <w:rPr>
+      <w:rFonts w:cs="Lohit Devanagari"/>
+    </w:rPr>
+  </w:style>
+  <w:style w:type="paragraph" w:styleId="Lgende">
+    <w:name w:val="Caption"/>
+    <w:basedOn w:val="Normal"/>
+    <w:qFormat/>
+    <w:pPr>
+      <w:suppressLineNumbers/>
+      <w:spacing w:before="120" w:after="120"/>
+    </w:pPr>
+    <w:rPr>
+      <w:rFonts w:cs="Lohit Devanagari"/>
+      <w:i/>
+      <w:iCs/>
+      <w:sz w:val="24"/>
+      <w:szCs w:val="24"/>
+    </w:rPr>
+  </w:style>
+  <w:style w:type="paragraph" w:styleId="Index" w:customStyle="1">
+    <w:name w:val="Index"/>
+    <w:basedOn w:val="Normal"/>
+    <w:qFormat/>
+    <w:pPr>
+      <w:suppressLineNumbers/>
+    </w:pPr>
     <w:rPr>
       <w:rFonts w:cs="Lohit Devanagari"/>
     </w:rPr>
@@ -1937,50 +2281,49 @@
       <w:szCs w:val="24"/>
     </w:rPr>
   </w:style>
-  <w:style w:type="paragraph" w:customStyle="1" w:styleId="Index">
-    <w:name w:val="Index"/>
-    <w:basedOn w:val="Normal"/>
+  <w:style w:type="paragraph" w:styleId="LOnormal" w:customStyle="1">
+    <w:name w:val="LO-normal"/>
     <w:qFormat/>
     <w:pPr>
-      <w:suppressLineNumbers/>
+      <w:widowControl/>
+      <w:bidi w:val="0"/>
+      <w:jc w:val="left"/>
     </w:pPr>
     <w:rPr>
-      <w:rFonts w:cs="Lohit Devanagari"/>
+      <w:rFonts w:ascii="Arial" w:hAnsi="Arial" w:eastAsia="Arial" w:cs="Arial"/>
+      <w:color w:val="auto"/>
+      <w:kern w:val="0"/>
+      <w:sz w:val="22"/>
+      <w:szCs w:val="22"/>
+      <w:lang w:val="fr-FR" w:eastAsia="zh-CN" w:bidi="hi-IN"/>
     </w:rPr>
   </w:style>
-  <w:style w:type="paragraph" w:customStyle="1" w:styleId="LO-normal">
-    <w:name w:val="LO-normal"/>
-    <w:qFormat/>
-    <w:rPr>
-      <w:sz w:val="22"/>
-    </w:rPr>
-  </w:style>
-  <w:style w:type="paragraph" w:styleId="Title">
+  <w:style w:type="paragraph" w:styleId="Titreprincipal">
     <w:name w:val="Title"/>
-    <w:basedOn w:val="LO-normal"/>
+    <w:basedOn w:val="LOnormal"/>
     <w:next w:val="Normal"/>
     <w:uiPriority w:val="10"/>
     <w:qFormat/>
     <w:pPr>
-      <w:keepNext/>
+      <w:keepNext w:val="true"/>
       <w:keepLines/>
-      <w:spacing w:after="60"/>
+      <w:spacing w:before="0" w:after="60"/>
     </w:pPr>
     <w:rPr>
       <w:sz w:val="52"/>
       <w:szCs w:val="52"/>
     </w:rPr>
   </w:style>
-  <w:style w:type="paragraph" w:styleId="Subtitle">
+  <w:style w:type="paragraph" w:styleId="Soustitre">
     <w:name w:val="Subtitle"/>
-    <w:basedOn w:val="LO-normal"/>
+    <w:basedOn w:val="LOnormal"/>
     <w:next w:val="Normal"/>
     <w:uiPriority w:val="11"/>
     <w:qFormat/>
     <w:pPr>
-      <w:keepNext/>
+      <w:keepNext w:val="true"/>
       <w:keepLines/>
-      <w:spacing w:after="320"/>
+      <w:spacing w:before="0" w:after="320"/>
     </w:pPr>
     <w:rPr>
       <w:color w:val="666666"/>
@@ -1990,76 +2333,103 @@
   </w:style>
   <w:style w:type="paragraph" w:styleId="ListParagraph">
     <w:name w:val="List Paragraph"/>
-    <w:basedOn w:val="LO-normal"/>
+    <w:basedOn w:val="LOnormal"/>
     <w:uiPriority w:val="34"/>
     <w:qFormat/>
-    <w:rsid w:val="00C157A7"/>
+    <w:rsid w:val="00c157a7"/>
     <w:pPr>
-      <w:ind w:left="720"/>
+      <w:spacing w:before="0" w:after="0"/>
+      <w:ind w:left="720" w:hanging="0"/>
       <w:contextualSpacing/>
     </w:pPr>
+    <w:rPr/>
   </w:style>
   <w:style w:type="paragraph" w:styleId="BalloonText">
     <w:name w:val="Balloon Text"/>
-    <w:basedOn w:val="LO-normal"/>
+    <w:basedOn w:val="LOnormal"/>
     <w:link w:val="BalloonTextChar"/>
     <w:uiPriority w:val="99"/>
     <w:semiHidden/>
     <w:unhideWhenUsed/>
     <w:qFormat/>
-    <w:rsid w:val="00F7457A"/>
+    <w:rsid w:val="00f7457a"/>
+    <w:pPr/>
     <w:rPr>
       <w:rFonts w:ascii="Segoe UI" w:hAnsi="Segoe UI" w:cs="Segoe UI"/>
       <w:sz w:val="18"/>
       <w:szCs w:val="18"/>
     </w:rPr>
   </w:style>
-  <w:style w:type="paragraph" w:styleId="Header">
-    <w:name w:val="header"/>
-    <w:basedOn w:val="LO-normal"/>
+  <w:style w:type="paragraph" w:styleId="Entte">
+    <w:name w:val="Header"/>
+    <w:basedOn w:val="LOnormal"/>
     <w:link w:val="HeaderChar"/>
     <w:uiPriority w:val="99"/>
     <w:unhideWhenUsed/>
-    <w:rsid w:val="0009382A"/>
+    <w:rsid w:val="0009382a"/>
     <w:pPr>
       <w:tabs>
-        <w:tab w:val="center" w:pos="4536"/>
-        <w:tab w:val="right" w:pos="9072"/>
+        <w:tab w:val="center" w:pos="4536" w:leader="none"/>
+        <w:tab w:val="right" w:pos="9072" w:leader="none"/>
       </w:tabs>
     </w:pPr>
+    <w:rPr/>
   </w:style>
-  <w:style w:type="paragraph" w:styleId="Footer">
-    <w:name w:val="footer"/>
-    <w:basedOn w:val="LO-normal"/>
+  <w:style w:type="paragraph" w:styleId="Pieddepage">
+    <w:name w:val="Footer"/>
+    <w:basedOn w:val="LOnormal"/>
     <w:link w:val="FooterChar"/>
     <w:uiPriority w:val="99"/>
     <w:unhideWhenUsed/>
-    <w:rsid w:val="0009382A"/>
+    <w:rsid w:val="0009382a"/>
     <w:pPr>
       <w:tabs>
-        <w:tab w:val="center" w:pos="4536"/>
-        <w:tab w:val="right" w:pos="9072"/>
+        <w:tab w:val="center" w:pos="4536" w:leader="none"/>
+        <w:tab w:val="right" w:pos="9072" w:leader="none"/>
       </w:tabs>
     </w:pPr>
+    <w:rPr/>
+  </w:style>
+  <w:style w:type="numbering" w:styleId="NoList" w:default="1">
+    <w:name w:val="No List"/>
+    <w:uiPriority w:val="99"/>
+    <w:semiHidden/>
+    <w:unhideWhenUsed/>
+    <w:qFormat/>
+  </w:style>
+  <w:style w:type="table" w:default="1" w:styleId="TableNormal">
+    <w:name w:val="Normal Table"/>
+    <w:uiPriority w:val="99"/>
+    <w:semiHidden/>
+    <w:unhideWhenUsed/>
+    <w:tblPr>
+      <w:tblInd w:w="0" w:type="dxa"/>
+      <w:tblCellMar>
+        <w:top w:w="0" w:type="dxa"/>
+        <w:left w:w="108" w:type="dxa"/>
+        <w:bottom w:w="0" w:type="dxa"/>
+        <w:right w:w="108" w:type="dxa"/>
+      </w:tblCellMar>
+    </w:tblPr>
   </w:style>
   <w:style w:type="table" w:styleId="TableGrid">
     <w:name w:val="Table Grid"/>
     <w:basedOn w:val="TableNormal"/>
     <w:uiPriority w:val="39"/>
-    <w:rsid w:val="00F7457A"/>
+    <w:rsid w:val="00f7457a"/>
     <w:rPr>
-      <w:rFonts w:asciiTheme="minorHAnsi" w:eastAsiaTheme="minorHAnsi" w:hAnsiTheme="minorHAnsi" w:cstheme="minorBidi"/>
+      <w:rFonts w:asciiTheme="minorHAnsi" w:hAnsiTheme="minorHAnsi" w:eastAsiaTheme="minorHAnsi" w:cstheme="minorBidi"/>
       <w:lang w:val="en-US" w:eastAsia="en-US"/>
     </w:rPr>
     <w:tblPr>
       <w:tblInd w:w="0" w:type="nil"/>
       <w:tblBorders>
-        <w:top w:val="single" w:sz="4" w:space="0" w:color="auto"/>
-        <w:left w:val="single" w:sz="4" w:space="0" w:color="auto"/>
-        <w:bottom w:val="single" w:sz="4" w:space="0" w:color="auto"/>
-        <w:right w:val="single" w:sz="4" w:space="0" w:color="auto"/>
-        <w:insideH w:val="single" w:sz="4" w:space="0" w:color="auto"/>
-        <w:insideV w:val="single" w:sz="4" w:space="0" w:color="auto"/>
+        <w:top w:val="single" w:color="auto" w:sz="4" w:space="0"/>
+        <w:left w:val="single" w:color="auto" w:sz="4" w:space="0"/>
+        <w:bottom w:val="single" w:color="auto" w:sz="4" w:space="0"/>
+        <w:right w:val="single" w:color="auto" w:sz="4" w:space="0"/>
+        <w:insideH w:val="single" w:color="auto" w:sz="4" w:space="0"/>
+        <w:insideV w:val="single" w:color="auto" w:sz="4" w:space="0"/>
       </w:tblBorders>
     </w:tblPr>
   </w:style>

</xml_diff>